<commit_message>
updates to participant search performance on transaction history and participant details
</commit_message>
<xml_diff>
--- a/Instructions.docx
+++ b/Instructions.docx
@@ -4,35 +4,104 @@
   <w:body>
     <w:p>
       <w:pPr>
-        <w:pStyle w:val="Heading1"/>
-        <w:rPr>
-          <w:rFonts w:eastAsia="Times New Roman"/>
-        </w:rPr>
-      </w:pPr>
-      <w:r>
-        <w:rPr>
-          <w:rFonts w:eastAsia="Times New Roman"/>
-        </w:rPr>
-        <w:t>Local Automated Test Environment Setup</w:t>
-      </w:r>
-    </w:p>
-    <w:p>
-      <w:pPr>
-        <w:pStyle w:val="ListParagraph"/>
-        <w:numPr>
-          <w:ilvl w:val="0"/>
-          <w:numId w:val="15"/>
-        </w:numPr>
-        <w:spacing w:before="100" w:beforeAutospacing="1" w:after="100" w:afterAutospacing="1"/>
-        <w:rPr>
-          <w:rFonts w:eastAsia="Times New Roman"/>
-        </w:rPr>
-      </w:pPr>
-      <w:r>
-        <w:rPr>
-          <w:rFonts w:eastAsia="Times New Roman"/>
-        </w:rPr>
-        <w:t xml:space="preserve">Pre-Requisites </w:t>
+        <w:spacing w:before="100" w:beforeAutospacing="1" w:after="100" w:afterAutospacing="1"/>
+        <w:rPr>
+          <w:rFonts w:eastAsia="Times New Roman"/>
+          <w:b/>
+          <w:bCs/>
+          <w:sz w:val="36"/>
+          <w:szCs w:val="36"/>
+        </w:rPr>
+      </w:pPr>
+      <w:r>
+        <w:rPr>
+          <w:rFonts w:eastAsia="Times New Roman"/>
+          <w:b/>
+          <w:bCs/>
+          <w:sz w:val="36"/>
+          <w:szCs w:val="36"/>
+        </w:rPr>
+        <w:t>SALESFORCE AUTOMATED PERFORMANCE</w:t>
+      </w:r>
+      <w:r>
+        <w:rPr>
+          <w:rFonts w:eastAsia="Times New Roman"/>
+          <w:b/>
+          <w:bCs/>
+          <w:sz w:val="36"/>
+          <w:szCs w:val="36"/>
+        </w:rPr>
+        <w:t xml:space="preserve"> AND REGRESSION </w:t>
+      </w:r>
+      <w:r>
+        <w:rPr>
+          <w:rFonts w:eastAsia="Times New Roman"/>
+          <w:b/>
+          <w:bCs/>
+          <w:sz w:val="36"/>
+          <w:szCs w:val="36"/>
+        </w:rPr>
+        <w:t>TEST</w:t>
+      </w:r>
+      <w:r>
+        <w:rPr>
+          <w:rFonts w:eastAsia="Times New Roman"/>
+          <w:b/>
+          <w:bCs/>
+          <w:sz w:val="36"/>
+          <w:szCs w:val="36"/>
+        </w:rPr>
+        <w:t>S</w:t>
+      </w:r>
+      <w:r>
+        <w:rPr>
+          <w:rFonts w:eastAsia="Times New Roman"/>
+          <w:b/>
+          <w:bCs/>
+          <w:sz w:val="36"/>
+          <w:szCs w:val="36"/>
+        </w:rPr>
+        <w:t xml:space="preserve"> </w:t>
+      </w:r>
+      <w:r>
+        <w:rPr>
+          <w:rFonts w:eastAsia="Times New Roman"/>
+          <w:b/>
+          <w:bCs/>
+          <w:sz w:val="36"/>
+          <w:szCs w:val="36"/>
+        </w:rPr>
+        <w:t xml:space="preserve">FRAMEWORK </w:t>
+      </w:r>
+    </w:p>
+    <w:p>
+      <w:pPr>
+        <w:spacing w:before="100" w:beforeAutospacing="1" w:after="100" w:afterAutospacing="1"/>
+        <w:rPr>
+          <w:rFonts w:eastAsia="Times New Roman"/>
+          <w:b/>
+          <w:bCs/>
+          <w:sz w:val="36"/>
+          <w:szCs w:val="36"/>
+        </w:rPr>
+      </w:pPr>
+      <w:r>
+        <w:rPr>
+          <w:rFonts w:eastAsia="Times New Roman"/>
+          <w:b/>
+          <w:bCs/>
+        </w:rPr>
+        <w:t>Requirement</w:t>
+      </w:r>
+      <w:r>
+        <w:rPr>
+          <w:rFonts w:eastAsia="Times New Roman"/>
+          <w:b/>
+          <w:bCs/>
+          <w:sz w:val="28"/>
+          <w:szCs w:val="28"/>
+        </w:rPr>
+        <w:t>:</w:t>
       </w:r>
     </w:p>
     <w:p>
@@ -80,7 +149,49 @@
         <w:rPr>
           <w:rFonts w:eastAsia="Times New Roman"/>
         </w:rPr>
-        <w:t>Minimum 12 GB RAM</w:t>
+        <w:t xml:space="preserve">Minimum </w:t>
+      </w:r>
+      <w:r>
+        <w:rPr>
+          <w:rFonts w:eastAsia="Times New Roman"/>
+        </w:rPr>
+        <w:t>8</w:t>
+      </w:r>
+      <w:r>
+        <w:rPr>
+          <w:rFonts w:eastAsia="Times New Roman"/>
+        </w:rPr>
+        <w:t xml:space="preserve"> GB RAM</w:t>
+      </w:r>
+    </w:p>
+    <w:p>
+      <w:pPr>
+        <w:spacing w:before="100" w:beforeAutospacing="1" w:after="100" w:afterAutospacing="1"/>
+        <w:rPr>
+          <w:rFonts w:eastAsia="Times New Roman"/>
+          <w:b/>
+          <w:bCs/>
+          <w:sz w:val="36"/>
+          <w:szCs w:val="36"/>
+        </w:rPr>
+      </w:pPr>
+      <w:r>
+        <w:rPr>
+          <w:rFonts w:eastAsia="Times New Roman"/>
+          <w:b/>
+          <w:bCs/>
+        </w:rPr>
+        <w:t>Software needed</w:t>
+      </w:r>
+      <w:r>
+        <w:rPr>
+          <w:rFonts w:eastAsia="Times New Roman"/>
+          <w:b/>
+          <w:bCs/>
+          <w:sz w:val="28"/>
+          <w:szCs w:val="28"/>
+        </w:rPr>
+        <w:t>:</w:t>
       </w:r>
     </w:p>
     <w:p>
@@ -95,6 +206,12 @@
           <w:rFonts w:ascii="Courier New" w:eastAsia="Times New Roman" w:hAnsi="Courier New" w:cs="Courier New"/>
         </w:rPr>
       </w:pPr>
+      <w:r>
+        <w:rPr>
+          <w:rFonts w:eastAsia="Times New Roman"/>
+        </w:rPr>
+        <w:t xml:space="preserve"> </w:t>
+      </w:r>
       <w:r>
         <w:rPr>
           <w:rFonts w:eastAsia="Times New Roman"/>
@@ -114,18 +231,20 @@
         <w:rPr>
           <w:rFonts w:eastAsia="Times New Roman"/>
         </w:rPr>
-        <w:t xml:space="preserve"> and </w:t>
-      </w:r>
-      <w:proofErr w:type="spellStart"/>
-      <w:r>
-        <w:rPr>
-          <w:rFonts w:eastAsia="Times New Roman"/>
-          <w:b/>
-          <w:bCs/>
+        <w:t xml:space="preserve"> and</w:t>
+      </w:r>
+      <w:r>
+        <w:rPr>
+          <w:rFonts w:eastAsia="Times New Roman"/>
+        </w:rPr>
+        <w:t xml:space="preserve"> </w:t>
+      </w:r>
+      <w:r>
+        <w:rPr>
+          <w:rFonts w:eastAsia="Times New Roman"/>
         </w:rPr>
         <w:t>GitBash</w:t>
       </w:r>
-      <w:proofErr w:type="spellEnd"/>
       <w:r>
         <w:rPr>
           <w:rFonts w:eastAsia="Times New Roman"/>
@@ -149,7 +268,83 @@
         <w:rPr>
           <w:rFonts w:eastAsia="Times New Roman"/>
         </w:rPr>
-        <w:t>Install Java, Maven and preferred IDE.</w:t>
+        <w:t xml:space="preserve"> </w:t>
+      </w:r>
+      <w:r>
+        <w:rPr>
+          <w:rFonts w:eastAsia="Times New Roman"/>
+        </w:rPr>
+        <w:t>Install Java</w:t>
+      </w:r>
+      <w:r>
+        <w:rPr>
+          <w:rFonts w:eastAsia="Times New Roman"/>
+        </w:rPr>
+        <w:t xml:space="preserve"> </w:t>
+      </w:r>
+      <w:r>
+        <w:rPr>
+          <w:rFonts w:ascii="Lucida Console" w:eastAsia="Times New Roman" w:hAnsi="Lucida Console" w:cs="Lucida Console"/>
+          <w:sz w:val="18"/>
+          <w:szCs w:val="18"/>
+        </w:rPr>
+        <w:t>1.8.0_41</w:t>
+      </w:r>
+    </w:p>
+    <w:p>
+      <w:pPr>
+        <w:pStyle w:val="ListParagraph"/>
+        <w:numPr>
+          <w:ilvl w:val="0"/>
+          <w:numId w:val="14"/>
+        </w:numPr>
+        <w:spacing w:before="100" w:beforeAutospacing="1" w:after="100" w:afterAutospacing="1"/>
+        <w:rPr>
+          <w:rFonts w:ascii="Courier New" w:eastAsia="Times New Roman" w:hAnsi="Courier New" w:cs="Courier New"/>
+        </w:rPr>
+      </w:pPr>
+      <w:r>
+        <w:rPr>
+          <w:rFonts w:eastAsia="Times New Roman"/>
+        </w:rPr>
+        <w:t xml:space="preserve"> Maven</w:t>
+      </w:r>
+    </w:p>
+    <w:p>
+      <w:pPr>
+        <w:pStyle w:val="ListParagraph"/>
+        <w:numPr>
+          <w:ilvl w:val="0"/>
+          <w:numId w:val="14"/>
+        </w:numPr>
+        <w:spacing w:before="100" w:beforeAutospacing="1" w:after="100" w:afterAutospacing="1"/>
+        <w:rPr>
+          <w:rFonts w:ascii="Courier New" w:eastAsia="Times New Roman" w:hAnsi="Courier New" w:cs="Courier New"/>
+        </w:rPr>
+      </w:pPr>
+      <w:r>
+        <w:rPr>
+          <w:rFonts w:eastAsia="Times New Roman"/>
+        </w:rPr>
+        <w:t xml:space="preserve"> </w:t>
+      </w:r>
+      <w:r>
+        <w:rPr>
+          <w:rFonts w:eastAsia="Times New Roman"/>
+        </w:rPr>
+        <w:t>Your P</w:t>
+      </w:r>
+      <w:r>
+        <w:rPr>
+          <w:rFonts w:eastAsia="Times New Roman"/>
+        </w:rPr>
+        <w:t>referred IDE</w:t>
+      </w:r>
+      <w:r>
+        <w:rPr>
+          <w:rFonts w:eastAsia="Times New Roman"/>
+        </w:rPr>
+        <w:t>, IntelliJ IDEA recommended.</w:t>
       </w:r>
     </w:p>
     <w:p>
@@ -172,17 +367,7 @@
           <w:sz w:val="36"/>
           <w:szCs w:val="36"/>
         </w:rPr>
-        <w:t xml:space="preserve">SALESFORCE </w:t>
-      </w:r>
-      <w:r>
-        <w:rPr>
-          <w:rFonts w:eastAsia="Times New Roman"/>
-          <w:b/>
-          <w:bCs/>
-          <w:sz w:val="36"/>
-          <w:szCs w:val="36"/>
-        </w:rPr>
-        <w:t>AUTOMATED PERFORMANCE TEST STEPS</w:t>
+        <w:t>SET UP</w:t>
       </w:r>
     </w:p>
     <w:p>
@@ -207,9 +392,8 @@
         <w:r>
           <w:rPr>
             <w:rStyle w:val="Hyperlink"/>
-            <w:rFonts w:eastAsia="Times New Roman"/>
           </w:rPr>
-          <w:t>https://github.boozallencsn.com/oswaldo-plazola/Se_Salesforce_Test_Framework</w:t>
+          <w:t>https://github.ec.va.gov/EPMO/empwr_qa_selenium</w:t>
         </w:r>
       </w:hyperlink>
     </w:p>
@@ -297,7 +481,19 @@
         <w:rPr>
           <w:rFonts w:eastAsia="Times New Roman"/>
         </w:rPr>
-        <w:t>: Your first name.</w:t>
+        <w:t xml:space="preserve">: </w:t>
+      </w:r>
+      <w:r>
+        <w:rPr>
+          <w:rFonts w:eastAsia="Times New Roman"/>
+        </w:rPr>
+        <w:t>first_</w:t>
+      </w:r>
+      <w:r>
+        <w:rPr>
+          <w:rFonts w:eastAsia="Times New Roman"/>
+        </w:rPr>
+        <w:t>name.</w:t>
       </w:r>
     </w:p>
     <w:p>
@@ -359,348 +555,186 @@
           <w:rFonts w:eastAsia="Times New Roman"/>
         </w:rPr>
       </w:pPr>
+      <w:r>
+        <w:rPr>
+          <w:rFonts w:eastAsia="Times New Roman"/>
+        </w:rPr>
+        <w:t xml:space="preserve">You can also </w:t>
+      </w:r>
+      <w:r>
+        <w:rPr>
+          <w:rFonts w:eastAsia="Times New Roman"/>
+        </w:rPr>
+        <w:t xml:space="preserve">leave the file as is and </w:t>
+      </w:r>
+      <w:r>
+        <w:rPr>
+          <w:rFonts w:eastAsia="Times New Roman"/>
+        </w:rPr>
+        <w:t>export environment variables in your .bashrc file:</w:t>
+      </w:r>
+    </w:p>
+    <w:p>
+      <w:pPr>
+        <w:autoSpaceDE w:val="0"/>
+        <w:autoSpaceDN w:val="0"/>
+        <w:adjustRightInd w:val="0"/>
+        <w:ind w:left="720" w:firstLine="720"/>
+        <w:rPr>
+          <w:rFonts w:ascii="Lucida Console" w:eastAsia="Times New Roman" w:hAnsi="Lucida Console" w:cs="Lucida Console"/>
+          <w:sz w:val="18"/>
+          <w:szCs w:val="18"/>
+        </w:rPr>
+      </w:pPr>
+      <w:r>
+        <w:rPr>
+          <w:rFonts w:ascii="Lucida Console" w:eastAsia="Times New Roman" w:hAnsi="Lucida Console" w:cs="Lucida Console"/>
+          <w:sz w:val="18"/>
+          <w:szCs w:val="18"/>
+        </w:rPr>
+        <w:t>export SALESFORCE_NAME=</w:t>
+      </w:r>
+      <w:r>
+        <w:rPr>
+          <w:rFonts w:ascii="Lucida Console" w:eastAsia="Times New Roman" w:hAnsi="Lucida Console" w:cs="Lucida Console"/>
+          <w:sz w:val="18"/>
+          <w:szCs w:val="18"/>
+        </w:rPr>
+        <w:t>your</w:t>
+      </w:r>
+      <w:r>
+        <w:rPr>
+          <w:rFonts w:ascii="Lucida Console" w:eastAsia="Times New Roman" w:hAnsi="Lucida Console" w:cs="Lucida Console"/>
+          <w:sz w:val="18"/>
+          <w:szCs w:val="18"/>
+        </w:rPr>
+        <w:t>first</w:t>
+      </w:r>
+      <w:r>
+        <w:rPr>
+          <w:rFonts w:ascii="Lucida Console" w:eastAsia="Times New Roman" w:hAnsi="Lucida Console" w:cs="Lucida Console"/>
+          <w:sz w:val="18"/>
+          <w:szCs w:val="18"/>
+        </w:rPr>
+        <w:t>name</w:t>
+      </w:r>
+    </w:p>
+    <w:p>
+      <w:pPr>
+        <w:autoSpaceDE w:val="0"/>
+        <w:autoSpaceDN w:val="0"/>
+        <w:adjustRightInd w:val="0"/>
+        <w:ind w:left="720" w:firstLine="720"/>
+        <w:rPr>
+          <w:rFonts w:ascii="Lucida Console" w:eastAsia="Times New Roman" w:hAnsi="Lucida Console" w:cs="Lucida Console"/>
+          <w:sz w:val="18"/>
+          <w:szCs w:val="18"/>
+        </w:rPr>
+      </w:pPr>
+      <w:r>
+        <w:rPr>
+          <w:rFonts w:ascii="Lucida Console" w:eastAsia="Times New Roman" w:hAnsi="Lucida Console" w:cs="Lucida Console"/>
+          <w:sz w:val="18"/>
+          <w:szCs w:val="18"/>
+        </w:rPr>
+        <w:t xml:space="preserve">export </w:t>
+      </w:r>
+      <w:hyperlink r:id="rId7" w:history="1">
+        <w:r>
+          <w:rPr>
+            <w:rStyle w:val="Hyperlink"/>
+            <w:rFonts w:ascii="Lucida Console" w:eastAsia="Times New Roman" w:hAnsi="Lucida Console" w:cs="Lucida Console"/>
+            <w:sz w:val="18"/>
+            <w:szCs w:val="18"/>
+          </w:rPr>
+          <w:t>SALESFORCE_USERNAME=</w:t>
+        </w:r>
+        <w:r>
+          <w:rPr>
+            <w:rStyle w:val="Hyperlink"/>
+            <w:rFonts w:ascii="Lucida Console" w:eastAsia="Times New Roman" w:hAnsi="Lucida Console" w:cs="Lucida Console"/>
+            <w:sz w:val="18"/>
+            <w:szCs w:val="18"/>
+          </w:rPr>
+          <w:t>yourSFusername</w:t>
+        </w:r>
+        <w:r>
+          <w:rPr>
+            <w:rStyle w:val="Hyperlink"/>
+            <w:rFonts w:ascii="Lucida Console" w:eastAsia="Times New Roman" w:hAnsi="Lucida Console" w:cs="Lucida Console"/>
+            <w:sz w:val="18"/>
+            <w:szCs w:val="18"/>
+          </w:rPr>
+          <w:t>@va.gov.fasaoa2dev</w:t>
+        </w:r>
+      </w:hyperlink>
+      <w:r>
+        <w:rPr>
+          <w:rFonts w:ascii="Lucida Console" w:eastAsia="Times New Roman" w:hAnsi="Lucida Console" w:cs="Lucida Console"/>
+          <w:sz w:val="18"/>
+          <w:szCs w:val="18"/>
+        </w:rPr>
+        <w:tab/>
+      </w:r>
+    </w:p>
+    <w:p>
+      <w:pPr>
+        <w:autoSpaceDE w:val="0"/>
+        <w:autoSpaceDN w:val="0"/>
+        <w:adjustRightInd w:val="0"/>
+        <w:ind w:left="720" w:firstLine="720"/>
+        <w:rPr>
+          <w:rFonts w:ascii="Lucida Console" w:eastAsia="Times New Roman" w:hAnsi="Lucida Console" w:cs="Lucida Console"/>
+          <w:sz w:val="18"/>
+          <w:szCs w:val="18"/>
+        </w:rPr>
+      </w:pPr>
+      <w:r>
+        <w:rPr>
+          <w:rFonts w:ascii="Lucida Console" w:eastAsia="Times New Roman" w:hAnsi="Lucida Console" w:cs="Lucida Console"/>
+          <w:sz w:val="18"/>
+          <w:szCs w:val="18"/>
+        </w:rPr>
+        <w:t>export SALESFORCE_PASSWORD=</w:t>
+      </w:r>
+      <w:r>
+        <w:rPr>
+          <w:rFonts w:ascii="Lucida Console" w:eastAsia="Times New Roman" w:hAnsi="Lucida Console" w:cs="Lucida Console"/>
+          <w:sz w:val="18"/>
+          <w:szCs w:val="18"/>
+        </w:rPr>
+        <w:t>your</w:t>
+      </w:r>
+      <w:r>
+        <w:rPr>
+          <w:rFonts w:ascii="Lucida Console" w:eastAsia="Times New Roman" w:hAnsi="Lucida Console" w:cs="Lucida Console"/>
+          <w:sz w:val="18"/>
+          <w:szCs w:val="18"/>
+        </w:rPr>
+        <w:t>SF</w:t>
+      </w:r>
+      <w:r>
+        <w:rPr>
+          <w:rFonts w:ascii="Lucida Console" w:eastAsia="Times New Roman" w:hAnsi="Lucida Console" w:cs="Lucida Console"/>
+          <w:sz w:val="18"/>
+          <w:szCs w:val="18"/>
+        </w:rPr>
+        <w:t>password</w:t>
+      </w:r>
       <w:bookmarkStart w:id="0" w:name="_Hlk34992543"/>
-      <w:r>
-        <w:rPr>
-          <w:rFonts w:eastAsia="Times New Roman"/>
-        </w:rPr>
-        <w:t># Test Settings</w:t>
-      </w:r>
-    </w:p>
-    <w:p>
-      <w:pPr>
-        <w:pStyle w:val="ListParagraph"/>
-        <w:spacing w:before="100" w:beforeAutospacing="1" w:after="100" w:afterAutospacing="1"/>
-        <w:rPr>
-          <w:rFonts w:eastAsia="Times New Roman"/>
-        </w:rPr>
-      </w:pPr>
-      <w:proofErr w:type="spellStart"/>
-      <w:proofErr w:type="gramStart"/>
-      <w:r>
-        <w:rPr>
-          <w:rFonts w:eastAsia="Times New Roman"/>
-        </w:rPr>
-        <w:t>test.prototype</w:t>
-      </w:r>
-      <w:proofErr w:type="spellEnd"/>
-      <w:proofErr w:type="gramEnd"/>
-      <w:r>
-        <w:rPr>
-          <w:rFonts w:eastAsia="Times New Roman"/>
-        </w:rPr>
-        <w:t>=ORDS</w:t>
-      </w:r>
-      <w:r>
-        <w:rPr>
-          <w:rFonts w:eastAsia="Times New Roman"/>
-        </w:rPr>
-        <w:t xml:space="preserve">    </w:t>
-      </w:r>
-      <w:r>
-        <w:rPr>
-          <w:rFonts w:eastAsia="Times New Roman"/>
-        </w:rPr>
-        <w:t xml:space="preserve">  </w:t>
-      </w:r>
-      <w:r>
-        <w:rPr>
-          <w:rFonts w:eastAsia="Times New Roman"/>
-        </w:rPr>
-        <w:t xml:space="preserve">or     MuleSoft       // </w:t>
-      </w:r>
-      <w:r>
-        <w:rPr>
-          <w:rFonts w:eastAsia="Times New Roman"/>
-        </w:rPr>
-        <w:t xml:space="preserve"> </w:t>
-      </w:r>
-      <w:r>
-        <w:rPr>
-          <w:rFonts w:eastAsia="Times New Roman"/>
-        </w:rPr>
-        <w:t>prototype to test</w:t>
-      </w:r>
-    </w:p>
-    <w:p>
-      <w:pPr>
-        <w:pStyle w:val="ListParagraph"/>
-        <w:spacing w:before="100" w:beforeAutospacing="1" w:after="100" w:afterAutospacing="1"/>
-        <w:rPr>
-          <w:rFonts w:eastAsia="Times New Roman"/>
-        </w:rPr>
-      </w:pPr>
-      <w:proofErr w:type="spellStart"/>
-      <w:proofErr w:type="gramStart"/>
-      <w:r>
-        <w:rPr>
-          <w:rFonts w:eastAsia="Times New Roman"/>
-        </w:rPr>
-        <w:t>test.platform</w:t>
-      </w:r>
-      <w:proofErr w:type="spellEnd"/>
-      <w:proofErr w:type="gramEnd"/>
-      <w:r>
-        <w:rPr>
-          <w:rFonts w:eastAsia="Times New Roman"/>
-        </w:rPr>
-        <w:t>=windows</w:t>
-      </w:r>
-      <w:r>
-        <w:rPr>
-          <w:rFonts w:eastAsia="Times New Roman"/>
-        </w:rPr>
-        <w:tab/>
-      </w:r>
-      <w:r>
-        <w:rPr>
-          <w:rFonts w:eastAsia="Times New Roman"/>
-        </w:rPr>
-        <w:tab/>
-        <w:t xml:space="preserve">          </w:t>
-      </w:r>
-      <w:r>
-        <w:rPr>
-          <w:rFonts w:eastAsia="Times New Roman"/>
-        </w:rPr>
-        <w:t xml:space="preserve"> </w:t>
-      </w:r>
-      <w:r>
-        <w:rPr>
-          <w:rFonts w:eastAsia="Times New Roman"/>
-        </w:rPr>
-        <w:t xml:space="preserve">// </w:t>
-      </w:r>
-      <w:r>
-        <w:rPr>
-          <w:rFonts w:eastAsia="Times New Roman"/>
-        </w:rPr>
-        <w:t xml:space="preserve"> </w:t>
-      </w:r>
-      <w:r>
-        <w:rPr>
-          <w:rFonts w:eastAsia="Times New Roman"/>
-        </w:rPr>
-        <w:t>platform to test on</w:t>
-      </w:r>
-    </w:p>
-    <w:p>
-      <w:pPr>
-        <w:pStyle w:val="ListParagraph"/>
-        <w:spacing w:before="100" w:beforeAutospacing="1" w:after="100" w:afterAutospacing="1"/>
-        <w:rPr>
-          <w:rFonts w:eastAsia="Times New Roman"/>
-        </w:rPr>
-      </w:pPr>
-      <w:proofErr w:type="spellStart"/>
-      <w:proofErr w:type="gramStart"/>
-      <w:r>
-        <w:rPr>
-          <w:rFonts w:eastAsia="Times New Roman"/>
-        </w:rPr>
-        <w:t>test.environment</w:t>
-      </w:r>
-      <w:proofErr w:type="spellEnd"/>
-      <w:proofErr w:type="gramEnd"/>
-      <w:r>
-        <w:rPr>
-          <w:rFonts w:eastAsia="Times New Roman"/>
-        </w:rPr>
-        <w:t>=local</w:t>
-      </w:r>
-      <w:r>
-        <w:rPr>
-          <w:rFonts w:eastAsia="Times New Roman"/>
-        </w:rPr>
-        <w:t xml:space="preserve">   or      docker</w:t>
-      </w:r>
-      <w:r>
-        <w:rPr>
-          <w:rFonts w:eastAsia="Times New Roman"/>
-        </w:rPr>
-        <w:t xml:space="preserve">          </w:t>
-      </w:r>
-      <w:r>
-        <w:rPr>
-          <w:rFonts w:eastAsia="Times New Roman"/>
-        </w:rPr>
-        <w:t xml:space="preserve"> </w:t>
-      </w:r>
-      <w:r>
-        <w:rPr>
-          <w:rFonts w:eastAsia="Times New Roman"/>
-        </w:rPr>
-        <w:t xml:space="preserve">// </w:t>
-      </w:r>
-      <w:r>
-        <w:rPr>
-          <w:rFonts w:eastAsia="Times New Roman"/>
-        </w:rPr>
-        <w:t xml:space="preserve"> </w:t>
-      </w:r>
-      <w:r>
-        <w:rPr>
-          <w:rFonts w:eastAsia="Times New Roman"/>
-        </w:rPr>
-        <w:t xml:space="preserve">local </w:t>
-      </w:r>
-      <w:r>
-        <w:rPr>
-          <w:rFonts w:eastAsia="Times New Roman"/>
-        </w:rPr>
-        <w:t>or docker/k8 run</w:t>
-      </w:r>
-    </w:p>
-    <w:p>
-      <w:pPr>
-        <w:pStyle w:val="ListParagraph"/>
-        <w:spacing w:before="100" w:beforeAutospacing="1" w:after="100" w:afterAutospacing="1"/>
-        <w:rPr>
-          <w:rFonts w:eastAsia="Times New Roman"/>
-        </w:rPr>
-      </w:pPr>
-      <w:proofErr w:type="spellStart"/>
-      <w:proofErr w:type="gramStart"/>
-      <w:r>
-        <w:rPr>
-          <w:rFonts w:eastAsia="Times New Roman"/>
-        </w:rPr>
-        <w:t>test.number</w:t>
-      </w:r>
-      <w:proofErr w:type="gramEnd"/>
-      <w:r>
-        <w:rPr>
-          <w:rFonts w:eastAsia="Times New Roman"/>
-        </w:rPr>
-        <w:t>_of_tests</w:t>
-      </w:r>
-      <w:proofErr w:type="spellEnd"/>
-      <w:r>
-        <w:rPr>
-          <w:rFonts w:eastAsia="Times New Roman"/>
-        </w:rPr>
-        <w:t>=2</w:t>
-      </w:r>
-    </w:p>
-    <w:p>
-      <w:pPr>
-        <w:pStyle w:val="ListParagraph"/>
-        <w:spacing w:before="100" w:beforeAutospacing="1" w:after="100" w:afterAutospacing="1"/>
-        <w:rPr>
-          <w:rFonts w:eastAsia="Times New Roman"/>
-        </w:rPr>
-      </w:pPr>
-      <w:proofErr w:type="spellStart"/>
-      <w:proofErr w:type="gramStart"/>
-      <w:r>
-        <w:rPr>
-          <w:rFonts w:eastAsia="Times New Roman"/>
-        </w:rPr>
-        <w:t>test.number</w:t>
-      </w:r>
-      <w:proofErr w:type="gramEnd"/>
-      <w:r>
-        <w:rPr>
-          <w:rFonts w:eastAsia="Times New Roman"/>
-        </w:rPr>
-        <w:t>_of_users</w:t>
-      </w:r>
-      <w:proofErr w:type="spellEnd"/>
-      <w:r>
-        <w:rPr>
-          <w:rFonts w:eastAsia="Times New Roman"/>
-        </w:rPr>
-        <w:t>=2</w:t>
-      </w:r>
-    </w:p>
-    <w:p>
-      <w:pPr>
-        <w:pStyle w:val="ListParagraph"/>
-        <w:spacing w:before="100" w:beforeAutospacing="1" w:after="100" w:afterAutospacing="1"/>
-        <w:rPr>
-          <w:rFonts w:eastAsia="Times New Roman"/>
-        </w:rPr>
-      </w:pPr>
-    </w:p>
-    <w:p>
-      <w:pPr>
-        <w:pStyle w:val="ListParagraph"/>
-        <w:spacing w:before="100" w:beforeAutospacing="1" w:after="100" w:afterAutospacing="1"/>
-        <w:rPr>
-          <w:rFonts w:eastAsia="Times New Roman"/>
-        </w:rPr>
-      </w:pPr>
-      <w:r>
-        <w:rPr>
-          <w:rFonts w:eastAsia="Times New Roman"/>
-        </w:rPr>
-        <w:t># WebDriver Settings</w:t>
-      </w:r>
-    </w:p>
-    <w:p>
-      <w:pPr>
-        <w:pStyle w:val="ListParagraph"/>
-        <w:spacing w:before="100" w:beforeAutospacing="1" w:after="100" w:afterAutospacing="1"/>
-        <w:rPr>
-          <w:rFonts w:eastAsia="Times New Roman"/>
-        </w:rPr>
-      </w:pPr>
-      <w:proofErr w:type="spellStart"/>
-      <w:proofErr w:type="gramStart"/>
-      <w:r>
-        <w:rPr>
-          <w:rFonts w:eastAsia="Times New Roman"/>
-        </w:rPr>
-        <w:t>webdriver.type</w:t>
-      </w:r>
-      <w:proofErr w:type="spellEnd"/>
-      <w:proofErr w:type="gramEnd"/>
-      <w:r>
-        <w:rPr>
-          <w:rFonts w:eastAsia="Times New Roman"/>
-        </w:rPr>
-        <w:t>=chrome</w:t>
-      </w:r>
-      <w:r>
-        <w:rPr>
-          <w:rFonts w:eastAsia="Times New Roman"/>
-        </w:rPr>
-        <w:t xml:space="preserve">   or  </w:t>
-      </w:r>
-      <w:proofErr w:type="spellStart"/>
-      <w:r>
-        <w:rPr>
-          <w:rFonts w:eastAsia="Times New Roman"/>
-        </w:rPr>
-        <w:t>firefox</w:t>
-      </w:r>
-      <w:proofErr w:type="spellEnd"/>
-      <w:r>
-        <w:rPr>
-          <w:rFonts w:eastAsia="Times New Roman"/>
-        </w:rPr>
-        <w:t xml:space="preserve">            // depending on what browser/</w:t>
-      </w:r>
-      <w:proofErr w:type="spellStart"/>
-      <w:r>
-        <w:rPr>
-          <w:rFonts w:eastAsia="Times New Roman"/>
-        </w:rPr>
-        <w:t>webdriver</w:t>
-      </w:r>
-      <w:proofErr w:type="spellEnd"/>
-      <w:r>
-        <w:rPr>
-          <w:rFonts w:eastAsia="Times New Roman"/>
-        </w:rPr>
-        <w:t xml:space="preserve"> to test</w:t>
-      </w:r>
-      <w:r>
-        <w:rPr>
-          <w:rFonts w:eastAsia="Times New Roman"/>
-        </w:rPr>
-        <w:t xml:space="preserve"> on</w:t>
-      </w:r>
+    </w:p>
+    <w:p>
+      <w:pPr>
+        <w:autoSpaceDE w:val="0"/>
+        <w:autoSpaceDN w:val="0"/>
+        <w:adjustRightInd w:val="0"/>
+        <w:ind w:left="720" w:firstLine="720"/>
+        <w:rPr>
+          <w:rFonts w:ascii="Lucida Console" w:eastAsia="Times New Roman" w:hAnsi="Lucida Console" w:cs="Lucida Console"/>
+          <w:sz w:val="18"/>
+          <w:szCs w:val="18"/>
+        </w:rPr>
+      </w:pPr>
     </w:p>
     <w:bookmarkEnd w:id="0"/>
     <w:p>
@@ -747,47 +781,359 @@
       <w:pPr>
         <w:pStyle w:val="ListParagraph"/>
         <w:spacing w:before="100" w:beforeAutospacing="1" w:after="100" w:afterAutospacing="1"/>
-        <w:rPr>
-          <w:rFonts w:eastAsia="Times New Roman"/>
-        </w:rPr>
-      </w:pPr>
-    </w:p>
-    <w:p>
-      <w:pPr>
-        <w:pStyle w:val="ListParagraph"/>
-        <w:spacing w:before="100" w:beforeAutospacing="1" w:after="100" w:afterAutospacing="1"/>
-        <w:rPr>
-          <w:rFonts w:ascii="Courier New" w:eastAsia="Times New Roman" w:hAnsi="Courier New" w:cs="Courier New"/>
-        </w:rPr>
-      </w:pPr>
-      <w:proofErr w:type="spellStart"/>
-      <w:r>
-        <w:rPr>
-          <w:rFonts w:ascii="Courier New" w:eastAsia="Times New Roman" w:hAnsi="Courier New" w:cs="Courier New"/>
-        </w:rPr>
-        <w:t>mvn</w:t>
-      </w:r>
-      <w:proofErr w:type="spellEnd"/>
-      <w:r>
-        <w:rPr>
-          <w:rFonts w:ascii="Courier New" w:eastAsia="Times New Roman" w:hAnsi="Courier New" w:cs="Courier New"/>
-        </w:rPr>
-        <w:t xml:space="preserve"> clean package</w:t>
-      </w:r>
-    </w:p>
-    <w:p>
-      <w:pPr>
-        <w:pStyle w:val="ListParagraph"/>
-        <w:spacing w:before="100" w:beforeAutospacing="1" w:after="100" w:afterAutospacing="1"/>
-        <w:rPr>
-          <w:rFonts w:eastAsia="Times New Roman"/>
-        </w:rPr>
-      </w:pPr>
-    </w:p>
-    <w:p>
-      <w:pPr>
-        <w:pStyle w:val="ListParagraph"/>
-        <w:spacing w:before="100" w:beforeAutospacing="1" w:after="100" w:afterAutospacing="1"/>
+        <w:ind w:left="1440"/>
+        <w:rPr>
+          <w:rFonts w:eastAsia="Times New Roman"/>
+        </w:rPr>
+      </w:pPr>
+      <w:r>
+        <w:rPr>
+          <w:rFonts w:ascii="Courier New" w:eastAsia="Times New Roman" w:hAnsi="Courier New" w:cs="Courier New"/>
+          <w:sz w:val="20"/>
+          <w:szCs w:val="20"/>
+        </w:rPr>
+        <w:t>mvn clean install</w:t>
+      </w:r>
+      <w:r>
+        <w:rPr>
+          <w:rFonts w:eastAsia="Times New Roman"/>
+        </w:rPr>
+        <w:t xml:space="preserve"> </w:t>
+      </w:r>
+      <w:r>
+        <w:rPr>
+          <w:rFonts w:eastAsia="Times New Roman"/>
+        </w:rPr>
+        <w:t xml:space="preserve">: </w:t>
+      </w:r>
+      <w:r>
+        <w:rPr>
+          <w:rFonts w:eastAsia="Times New Roman"/>
+        </w:rPr>
+        <w:t>will compile and run all unit tests.</w:t>
+      </w:r>
+    </w:p>
+    <w:p>
+      <w:pPr>
+        <w:pStyle w:val="ListParagraph"/>
+        <w:spacing w:before="100" w:beforeAutospacing="1" w:after="100" w:afterAutospacing="1"/>
+        <w:ind w:left="1440"/>
+        <w:rPr>
+          <w:rFonts w:eastAsia="Times New Roman"/>
+        </w:rPr>
+      </w:pPr>
+      <w:r>
+        <w:rPr>
+          <w:rFonts w:ascii="Courier New" w:eastAsia="Times New Roman" w:hAnsi="Courier New" w:cs="Courier New"/>
+          <w:sz w:val="20"/>
+          <w:szCs w:val="20"/>
+        </w:rPr>
+        <w:t>mvn clean install -DskipTests</w:t>
+      </w:r>
+    </w:p>
+    <w:p>
+      <w:pPr>
+        <w:pStyle w:val="ListParagraph"/>
+        <w:spacing w:before="100" w:beforeAutospacing="1" w:after="100" w:afterAutospacing="1"/>
+        <w:ind w:left="1440" w:firstLine="720"/>
+        <w:rPr>
+          <w:rFonts w:eastAsia="Times New Roman"/>
+        </w:rPr>
+      </w:pPr>
+      <w:r>
+        <w:rPr>
+          <w:rFonts w:eastAsia="Times New Roman"/>
+        </w:rPr>
+        <w:t>I</w:t>
+      </w:r>
+      <w:r>
+        <w:rPr>
+          <w:rFonts w:eastAsia="Times New Roman"/>
+        </w:rPr>
+        <w:t>nstalls dependencies and compile framework skipping unit tests.</w:t>
+      </w:r>
+    </w:p>
+    <w:p>
+      <w:pPr>
+        <w:pStyle w:val="ListParagraph"/>
+        <w:spacing w:before="100" w:beforeAutospacing="1" w:after="100" w:afterAutospacing="1"/>
+        <w:ind w:left="1440"/>
+        <w:rPr>
+          <w:rFonts w:eastAsia="Times New Roman"/>
+          <w:sz w:val="20"/>
+          <w:szCs w:val="20"/>
+        </w:rPr>
+      </w:pPr>
+      <w:r>
+        <w:rPr>
+          <w:rFonts w:ascii="Courier New" w:eastAsia="Times New Roman" w:hAnsi="Courier New" w:cs="Courier New"/>
+          <w:sz w:val="20"/>
+          <w:szCs w:val="20"/>
+        </w:rPr>
+        <w:t>mvn clean package -Djavax.net.ssl.trustStore=$</w:t>
+      </w:r>
+      <w:r>
+        <w:rPr>
+          <w:rFonts w:ascii="Courier New" w:eastAsia="Times New Roman" w:hAnsi="Courier New" w:cs="Courier New"/>
+          <w:sz w:val="20"/>
+          <w:szCs w:val="20"/>
+        </w:rPr>
+        <w:t>{</w:t>
+      </w:r>
+      <w:r>
+        <w:rPr>
+          <w:rFonts w:ascii="Courier New" w:eastAsia="Times New Roman" w:hAnsi="Courier New" w:cs="Courier New"/>
+          <w:sz w:val="20"/>
+          <w:szCs w:val="20"/>
+        </w:rPr>
+        <w:t>PWD</w:t>
+      </w:r>
+      <w:r>
+        <w:rPr>
+          <w:rFonts w:ascii="Courier New" w:eastAsia="Times New Roman" w:hAnsi="Courier New" w:cs="Courier New"/>
+          <w:sz w:val="20"/>
+          <w:szCs w:val="20"/>
+        </w:rPr>
+        <w:t>}</w:t>
+      </w:r>
+      <w:r>
+        <w:rPr>
+          <w:rFonts w:ascii="Courier New" w:eastAsia="Times New Roman" w:hAnsi="Courier New" w:cs="Courier New"/>
+          <w:sz w:val="20"/>
+          <w:szCs w:val="20"/>
+        </w:rPr>
+        <w:t>\security\cacerts</w:t>
+      </w:r>
+      <w:r>
+        <w:rPr>
+          <w:rFonts w:eastAsia="Times New Roman"/>
+          <w:sz w:val="20"/>
+          <w:szCs w:val="20"/>
+        </w:rPr>
+        <w:t xml:space="preserve"> </w:t>
+      </w:r>
+      <w:r>
+        <w:rPr>
+          <w:rFonts w:eastAsia="Times New Roman"/>
+          <w:sz w:val="20"/>
+          <w:szCs w:val="20"/>
+        </w:rPr>
+        <w:t xml:space="preserve">: </w:t>
+      </w:r>
+    </w:p>
+    <w:p>
+      <w:pPr>
+        <w:pStyle w:val="ListParagraph"/>
+        <w:spacing w:before="100" w:beforeAutospacing="1" w:after="100" w:afterAutospacing="1"/>
+        <w:ind w:left="1440" w:firstLine="720"/>
+        <w:rPr>
+          <w:rFonts w:eastAsia="Times New Roman"/>
+        </w:rPr>
+      </w:pPr>
+      <w:r>
+        <w:rPr>
+          <w:rFonts w:eastAsia="Times New Roman"/>
+        </w:rPr>
+        <w:t>C</w:t>
+      </w:r>
+      <w:r>
+        <w:rPr>
+          <w:rFonts w:eastAsia="Times New Roman"/>
+        </w:rPr>
+        <w:t>ompiles and runs all unit tests</w:t>
+      </w:r>
+    </w:p>
+    <w:p>
+      <w:pPr>
+        <w:pStyle w:val="ListParagraph"/>
+        <w:spacing w:before="100" w:beforeAutospacing="1" w:after="100" w:afterAutospacing="1"/>
+        <w:ind w:left="1440"/>
+        <w:rPr>
+          <w:rFonts w:eastAsia="Times New Roman"/>
+        </w:rPr>
+      </w:pPr>
+      <w:r>
+        <w:rPr>
+          <w:rFonts w:ascii="Courier New" w:eastAsia="Times New Roman" w:hAnsi="Courier New" w:cs="Courier New"/>
+          <w:sz w:val="20"/>
+          <w:szCs w:val="20"/>
+        </w:rPr>
+        <w:t>mvn clean jacoco:prepare-agent package jacoco:report -Djavax.net.ssl.trustStore=$</w:t>
+      </w:r>
+      <w:r>
+        <w:rPr>
+          <w:rFonts w:ascii="Courier New" w:eastAsia="Times New Roman" w:hAnsi="Courier New" w:cs="Courier New"/>
+          <w:sz w:val="20"/>
+          <w:szCs w:val="20"/>
+        </w:rPr>
+        <w:t>{</w:t>
+      </w:r>
+      <w:r>
+        <w:rPr>
+          <w:rFonts w:ascii="Courier New" w:eastAsia="Times New Roman" w:hAnsi="Courier New" w:cs="Courier New"/>
+          <w:sz w:val="20"/>
+          <w:szCs w:val="20"/>
+        </w:rPr>
+        <w:t>PWD</w:t>
+      </w:r>
+      <w:r>
+        <w:rPr>
+          <w:rFonts w:ascii="Courier New" w:eastAsia="Times New Roman" w:hAnsi="Courier New" w:cs="Courier New"/>
+          <w:sz w:val="20"/>
+          <w:szCs w:val="20"/>
+        </w:rPr>
+        <w:t>}</w:t>
+      </w:r>
+      <w:r>
+        <w:rPr>
+          <w:rFonts w:ascii="Courier New" w:eastAsia="Times New Roman" w:hAnsi="Courier New" w:cs="Courier New"/>
+          <w:sz w:val="20"/>
+          <w:szCs w:val="20"/>
+        </w:rPr>
+        <w:t>\security\cacerts</w:t>
+      </w:r>
+      <w:r>
+        <w:rPr>
+          <w:rFonts w:eastAsia="Times New Roman"/>
+        </w:rPr>
+        <w:t xml:space="preserve"> : </w:t>
+      </w:r>
+    </w:p>
+    <w:p>
+      <w:pPr>
+        <w:pStyle w:val="ListParagraph"/>
+        <w:spacing w:before="100" w:beforeAutospacing="1" w:after="100" w:afterAutospacing="1"/>
+        <w:ind w:left="1440" w:firstLine="720"/>
+        <w:rPr>
+          <w:rFonts w:eastAsia="Times New Roman"/>
+        </w:rPr>
+      </w:pPr>
+      <w:r>
+        <w:rPr>
+          <w:rFonts w:eastAsia="Times New Roman"/>
+        </w:rPr>
+        <w:t xml:space="preserve">Compiles, runs all unit tests and creates coverage report in jacoco default directory. </w:t>
+      </w:r>
+    </w:p>
+    <w:p>
+      <w:pPr>
+        <w:pStyle w:val="ListParagraph"/>
+        <w:spacing w:before="100" w:beforeAutospacing="1" w:after="100" w:afterAutospacing="1"/>
+        <w:ind w:left="1440" w:firstLine="720"/>
+        <w:rPr>
+          <w:rFonts w:eastAsia="Times New Roman"/>
+        </w:rPr>
+      </w:pPr>
+      <w:r>
+        <w:rPr>
+          <w:rFonts w:eastAsia="Times New Roman"/>
+        </w:rPr>
+        <w:t>See https://mkyong.com/maven/maven-jacoco-code-coverage-example/</w:t>
+      </w:r>
+    </w:p>
+    <w:p>
+      <w:pPr>
+        <w:pStyle w:val="ListParagraph"/>
+        <w:spacing w:before="100" w:beforeAutospacing="1" w:after="100" w:afterAutospacing="1"/>
+        <w:ind w:left="1440"/>
+        <w:rPr>
+          <w:rFonts w:eastAsia="Times New Roman"/>
+        </w:rPr>
+      </w:pPr>
+      <w:r>
+        <w:rPr>
+          <w:rFonts w:ascii="Courier New" w:eastAsia="Times New Roman" w:hAnsi="Courier New" w:cs="Courier New"/>
+          <w:sz w:val="20"/>
+          <w:szCs w:val="20"/>
+        </w:rPr>
+        <w:t>mvn clean -Dtest=ParticipantSearchTest test</w:t>
+      </w:r>
+      <w:r>
+        <w:rPr>
+          <w:rFonts w:eastAsia="Times New Roman"/>
+        </w:rPr>
+        <w:t xml:space="preserve"> </w:t>
+      </w:r>
+    </w:p>
+    <w:p>
+      <w:pPr>
+        <w:pStyle w:val="ListParagraph"/>
+        <w:spacing w:before="100" w:beforeAutospacing="1" w:after="100" w:afterAutospacing="1"/>
+        <w:ind w:left="1440" w:firstLine="720"/>
+        <w:rPr>
+          <w:rFonts w:eastAsia="Times New Roman"/>
+        </w:rPr>
+      </w:pPr>
+      <w:r>
+        <w:rPr>
+          <w:rFonts w:eastAsia="Times New Roman"/>
+        </w:rPr>
+        <w:t>c</w:t>
+      </w:r>
+      <w:r>
+        <w:rPr>
+          <w:rFonts w:eastAsia="Times New Roman"/>
+        </w:rPr>
+        <w:t>ompiles and runs one particular test in this case the ParticipantSearchTest test.</w:t>
+      </w:r>
+    </w:p>
+    <w:p>
+      <w:pPr>
+        <w:pStyle w:val="ListParagraph"/>
+        <w:spacing w:before="100" w:beforeAutospacing="1" w:after="100" w:afterAutospacing="1"/>
+        <w:ind w:left="1440"/>
+        <w:rPr>
+          <w:rFonts w:eastAsia="Times New Roman"/>
+        </w:rPr>
+      </w:pPr>
+      <w:r>
+        <w:rPr>
+          <w:rFonts w:ascii="Courier New" w:eastAsia="Times New Roman" w:hAnsi="Courier New" w:cs="Courier New"/>
+          <w:sz w:val="20"/>
+          <w:szCs w:val="20"/>
+        </w:rPr>
+        <w:t>mvn javadoc:javadoc</w:t>
+      </w:r>
+      <w:r>
+        <w:rPr>
+          <w:rFonts w:eastAsia="Times New Roman"/>
+        </w:rPr>
+        <w:t xml:space="preserve"> </w:t>
+      </w:r>
+      <w:r>
+        <w:rPr>
+          <w:rFonts w:eastAsia="Times New Roman"/>
+        </w:rPr>
+        <w:t xml:space="preserve">: </w:t>
+      </w:r>
+      <w:r>
+        <w:rPr>
+          <w:rFonts w:eastAsia="Times New Roman"/>
+        </w:rPr>
+        <w:t>generates latest javadoc documents in target/site/apidocs directory</w:t>
+      </w:r>
+      <w:r>
+        <w:rPr>
+          <w:rFonts w:eastAsia="Times New Roman"/>
+        </w:rPr>
+        <w:t>.</w:t>
+      </w:r>
+    </w:p>
+    <w:p>
+      <w:pPr>
+        <w:pStyle w:val="ListParagraph"/>
+        <w:spacing w:before="100" w:beforeAutospacing="1" w:after="100" w:afterAutospacing="1"/>
+        <w:ind w:left="1440"/>
+        <w:rPr>
+          <w:rFonts w:eastAsia="Times New Roman"/>
+        </w:rPr>
+      </w:pPr>
+    </w:p>
+    <w:p>
+      <w:pPr>
+        <w:pStyle w:val="ListParagraph"/>
+        <w:spacing w:before="100" w:beforeAutospacing="1" w:after="100" w:afterAutospacing="1"/>
+        <w:ind w:left="1440"/>
         <w:rPr>
           <w:rFonts w:eastAsia="Times New Roman"/>
         </w:rPr>
@@ -809,60 +1155,14 @@
         <w:rPr>
           <w:rFonts w:eastAsia="Times New Roman"/>
         </w:rPr>
-        <w:t xml:space="preserve">Run shell script </w:t>
-      </w:r>
-      <w:r>
-        <w:rPr>
-          <w:rFonts w:eastAsia="Times New Roman"/>
-          <w:b/>
-          <w:bCs/>
-        </w:rPr>
-        <w:t>runTest.sh</w:t>
-      </w:r>
-      <w:r>
-        <w:rPr>
-          <w:rFonts w:eastAsia="Times New Roman"/>
-          <w:b/>
-          <w:bCs/>
-        </w:rPr>
-        <w:t xml:space="preserve"> </w:t>
-      </w:r>
-      <w:r>
-        <w:rPr>
-          <w:rFonts w:eastAsia="Times New Roman"/>
-        </w:rPr>
-        <w:t>from bash s</w:t>
-      </w:r>
-      <w:r>
-        <w:rPr>
-          <w:rFonts w:eastAsia="Times New Roman"/>
-        </w:rPr>
-        <w:t>hell.</w:t>
-      </w:r>
-    </w:p>
-    <w:p>
-      <w:pPr>
-        <w:pStyle w:val="ListParagraph"/>
-        <w:numPr>
-          <w:ilvl w:val="1"/>
-          <w:numId w:val="13"/>
-        </w:numPr>
-        <w:spacing w:before="100" w:beforeAutospacing="1" w:after="100" w:afterAutospacing="1"/>
-        <w:rPr>
-          <w:rFonts w:eastAsia="Times New Roman"/>
-        </w:rPr>
-      </w:pPr>
-      <w:r>
-        <w:rPr>
-          <w:rFonts w:eastAsia="Times New Roman"/>
-        </w:rPr>
-        <w:t>Depending on the number of users and tests iterations, it will take a few minutes for the tests to complete</w:t>
-      </w:r>
-      <w:r>
-        <w:rPr>
-          <w:rFonts w:eastAsia="Times New Roman"/>
-        </w:rPr>
-        <w:t xml:space="preserve">. </w:t>
+        <w:lastRenderedPageBreak/>
+        <w:t>To run a specific test in this case Jira issue EMPWR-1022</w:t>
+      </w:r>
+      <w:r>
+        <w:rPr>
+          <w:rFonts w:eastAsia="Times New Roman"/>
+        </w:rPr>
+        <w:t>:</w:t>
       </w:r>
     </w:p>
     <w:p>
@@ -871,14 +1171,14 @@
         <w:spacing w:before="100" w:beforeAutospacing="1" w:after="100" w:afterAutospacing="1"/>
         <w:ind w:left="1440"/>
         <w:rPr>
-          <w:rFonts w:eastAsia="Times New Roman"/>
-        </w:rPr>
-      </w:pPr>
-      <w:r>
-        <w:rPr>
-          <w:rFonts w:eastAsia="Times New Roman"/>
-        </w:rPr>
-        <w:t>MuleSoft prototype may take a bit longer.</w:t>
+          <w:rFonts w:ascii="Courier New" w:eastAsia="Times New Roman" w:hAnsi="Courier New" w:cs="Courier New"/>
+        </w:rPr>
+      </w:pPr>
+      <w:r>
+        <w:rPr>
+          <w:rFonts w:ascii="Courier New" w:eastAsia="Times New Roman" w:hAnsi="Courier New" w:cs="Courier New"/>
+        </w:rPr>
+        <w:t>. run.sh 1022</w:t>
       </w:r>
     </w:p>
     <w:p>
@@ -890,43 +1190,11 @@
           <w:rFonts w:eastAsia="Times New Roman"/>
         </w:rPr>
       </w:pPr>
-    </w:p>
-    <w:p>
-      <w:pPr>
-        <w:pStyle w:val="ListParagraph"/>
-        <w:numPr>
-          <w:ilvl w:val="0"/>
-          <w:numId w:val="13"/>
-        </w:numPr>
-        <w:spacing w:before="100" w:beforeAutospacing="1" w:after="100" w:afterAutospacing="1"/>
-        <w:rPr>
-          <w:rFonts w:eastAsia="Times New Roman"/>
-        </w:rPr>
-      </w:pPr>
-      <w:r>
-        <w:rPr>
-          <w:rFonts w:eastAsia="Times New Roman"/>
-        </w:rPr>
-        <w:t>Check the test is running.</w:t>
-      </w:r>
-    </w:p>
-    <w:p>
-      <w:pPr>
-        <w:pStyle w:val="ListParagraph"/>
-        <w:numPr>
-          <w:ilvl w:val="1"/>
-          <w:numId w:val="13"/>
-        </w:numPr>
-        <w:spacing w:before="100" w:beforeAutospacing="1" w:after="100" w:afterAutospacing="1"/>
-        <w:rPr>
-          <w:rFonts w:eastAsia="Times New Roman"/>
-        </w:rPr>
-      </w:pPr>
-      <w:r>
-        <w:rPr>
-          <w:rFonts w:eastAsia="Times New Roman"/>
-        </w:rPr>
-        <w:t>Go to you WORKDIR.</w:t>
+      <w:r>
+        <w:rPr>
+          <w:rFonts w:eastAsia="Times New Roman"/>
+        </w:rPr>
+        <w:t>You should see output on the git bash screen:</w:t>
       </w:r>
     </w:p>
     <w:p>
@@ -935,223 +1203,26 @@
         <w:spacing w:before="100" w:beforeAutospacing="1" w:after="100" w:afterAutospacing="1"/>
         <w:ind w:left="1440"/>
         <w:rPr>
-          <w:rFonts w:ascii="Courier New" w:eastAsia="Times New Roman" w:hAnsi="Courier New" w:cs="Courier New"/>
-        </w:rPr>
-      </w:pPr>
-      <w:r>
-        <w:rPr>
-          <w:rFonts w:ascii="Courier New" w:eastAsia="Times New Roman" w:hAnsi="Courier New" w:cs="Courier New"/>
-        </w:rPr>
-        <w:t>cd $WORKDIR</w:t>
-      </w:r>
-    </w:p>
-    <w:p>
-      <w:pPr>
-        <w:pStyle w:val="ListParagraph"/>
-        <w:spacing w:before="100" w:beforeAutospacing="1" w:after="100" w:afterAutospacing="1"/>
-        <w:ind w:left="1440"/>
-        <w:rPr>
-          <w:rFonts w:ascii="Courier New" w:eastAsia="Times New Roman" w:hAnsi="Courier New" w:cs="Courier New"/>
-        </w:rPr>
-      </w:pPr>
-    </w:p>
-    <w:p>
-      <w:pPr>
-        <w:pStyle w:val="ListParagraph"/>
-        <w:numPr>
-          <w:ilvl w:val="1"/>
-          <w:numId w:val="13"/>
-        </w:numPr>
-        <w:spacing w:before="100" w:beforeAutospacing="1" w:after="100" w:afterAutospacing="1"/>
-        <w:rPr>
-          <w:rFonts w:ascii="Courier New" w:eastAsia="Times New Roman" w:hAnsi="Courier New" w:cs="Courier New"/>
-        </w:rPr>
-      </w:pPr>
-      <w:r>
-        <w:rPr>
-          <w:rFonts w:eastAsia="Times New Roman"/>
-        </w:rPr>
-        <w:t>Cat or Tail your output log file.</w:t>
-      </w:r>
-    </w:p>
-    <w:p>
-      <w:pPr>
-        <w:pStyle w:val="ListParagraph"/>
-        <w:spacing w:before="100" w:beforeAutospacing="1" w:after="100" w:afterAutospacing="1"/>
-        <w:ind w:left="1440"/>
-        <w:rPr>
-          <w:rFonts w:ascii="Courier New" w:eastAsia="Times New Roman" w:hAnsi="Courier New" w:cs="Courier New"/>
-        </w:rPr>
-      </w:pPr>
-      <w:r>
-        <w:rPr>
-          <w:rFonts w:ascii="Courier New" w:eastAsia="Times New Roman" w:hAnsi="Courier New" w:cs="Courier New"/>
-        </w:rPr>
-        <w:t>tail -f out.log</w:t>
-      </w:r>
-    </w:p>
-    <w:p>
-      <w:pPr>
-        <w:spacing w:before="100" w:beforeAutospacing="1" w:after="100" w:afterAutospacing="1"/>
-        <w:rPr>
-          <w:rFonts w:ascii="Courier New" w:eastAsia="Times New Roman" w:hAnsi="Courier New" w:cs="Courier New"/>
-        </w:rPr>
-      </w:pPr>
-      <w:r>
-        <w:rPr>
-          <w:rFonts w:ascii="Courier New" w:eastAsia="Times New Roman" w:hAnsi="Courier New" w:cs="Courier New"/>
+          <w:rFonts w:eastAsia="Times New Roman"/>
+        </w:rPr>
+      </w:pPr>
+    </w:p>
+    <w:p>
+      <w:pPr>
+        <w:spacing w:before="100" w:beforeAutospacing="1" w:after="100" w:afterAutospacing="1"/>
+        <w:rPr>
+          <w:rFonts w:ascii="Courier New" w:eastAsia="Times New Roman" w:hAnsi="Courier New" w:cs="Courier New"/>
+        </w:rPr>
+      </w:pPr>
+      <w:r>
+        <w:rPr>
           <w:noProof/>
         </w:rPr>
         <w:drawing>
-          <wp:inline distT="0" distB="0" distL="0" distR="0" wp14:anchorId="35C6F79A" wp14:editId="4AD0615A">
-            <wp:extent cx="7553325" cy="7429500"/>
-            <wp:effectExtent l="0" t="0" r="9525" b="0"/>
-            <wp:docPr id="4" name="Picture 4"/>
-            <wp:cNvGraphicFramePr>
-              <a:graphicFrameLocks xmlns:a="http://schemas.openxmlformats.org/drawingml/2006/main" noChangeAspect="1"/>
-            </wp:cNvGraphicFramePr>
-            <a:graphic xmlns:a="http://schemas.openxmlformats.org/drawingml/2006/main">
-              <a:graphicData uri="http://schemas.openxmlformats.org/drawingml/2006/picture">
-                <pic:pic xmlns:pic="http://schemas.openxmlformats.org/drawingml/2006/picture">
-                  <pic:nvPicPr>
-                    <pic:cNvPr id="0" name="Picture 3"/>
-                    <pic:cNvPicPr>
-                      <a:picLocks noChangeAspect="1" noChangeArrowheads="1"/>
-                    </pic:cNvPicPr>
-                  </pic:nvPicPr>
-                  <pic:blipFill>
-                    <a:blip r:embed="rId7">
-                      <a:extLst>
-                        <a:ext uri="{28A0092B-C50C-407E-A947-70E740481C1C}">
-                          <a14:useLocalDpi xmlns:a14="http://schemas.microsoft.com/office/drawing/2010/main" val="0"/>
-                        </a:ext>
-                      </a:extLst>
-                    </a:blip>
-                    <a:srcRect/>
-                    <a:stretch>
-                      <a:fillRect/>
-                    </a:stretch>
-                  </pic:blipFill>
-                  <pic:spPr bwMode="auto">
-                    <a:xfrm>
-                      <a:off x="0" y="0"/>
-                      <a:ext cx="7553325" cy="7429500"/>
-                    </a:xfrm>
-                    <a:prstGeom prst="rect">
-                      <a:avLst/>
-                    </a:prstGeom>
-                    <a:noFill/>
-                    <a:ln>
-                      <a:noFill/>
-                    </a:ln>
-                  </pic:spPr>
-                </pic:pic>
-              </a:graphicData>
-            </a:graphic>
-          </wp:inline>
-        </w:drawing>
-      </w:r>
-    </w:p>
-    <w:p>
-      <w:pPr>
-        <w:pStyle w:val="ListParagraph"/>
-        <w:spacing w:before="100" w:beforeAutospacing="1" w:after="100" w:afterAutospacing="1"/>
-        <w:ind w:left="1440"/>
-        <w:rPr>
-          <w:rFonts w:ascii="Courier New" w:eastAsia="Times New Roman" w:hAnsi="Courier New" w:cs="Courier New"/>
-        </w:rPr>
-      </w:pPr>
-    </w:p>
-    <w:p>
-      <w:pPr>
-        <w:pStyle w:val="ListParagraph"/>
-        <w:numPr>
-          <w:ilvl w:val="0"/>
-          <w:numId w:val="13"/>
-        </w:numPr>
-        <w:spacing w:before="100" w:beforeAutospacing="1" w:after="100" w:afterAutospacing="1"/>
-        <w:rPr>
-          <w:rFonts w:eastAsia="Times New Roman"/>
-        </w:rPr>
-      </w:pPr>
-      <w:r>
-        <w:rPr>
-          <w:rFonts w:eastAsia="Times New Roman"/>
-        </w:rPr>
-        <w:t xml:space="preserve">Check </w:t>
-      </w:r>
-      <w:r>
-        <w:rPr>
-          <w:rFonts w:eastAsia="Times New Roman"/>
-        </w:rPr>
-        <w:t xml:space="preserve">that </w:t>
-      </w:r>
-      <w:r>
-        <w:rPr>
-          <w:rFonts w:eastAsia="Times New Roman"/>
-        </w:rPr>
-        <w:t>you have a couple of performance test</w:t>
-      </w:r>
-      <w:r>
-        <w:rPr>
-          <w:rFonts w:eastAsia="Times New Roman"/>
-        </w:rPr>
-        <w:t>s</w:t>
-      </w:r>
-      <w:r>
-        <w:rPr>
-          <w:rFonts w:eastAsia="Times New Roman"/>
-        </w:rPr>
-        <w:t xml:space="preserve"> </w:t>
-      </w:r>
-      <w:r>
-        <w:rPr>
-          <w:rFonts w:eastAsia="Times New Roman"/>
-        </w:rPr>
-        <w:t xml:space="preserve">raw metrics </w:t>
-      </w:r>
-      <w:r>
-        <w:rPr>
-          <w:rFonts w:eastAsia="Times New Roman"/>
-        </w:rPr>
-        <w:t>reports.</w:t>
-      </w:r>
-    </w:p>
-    <w:p>
-      <w:pPr>
-        <w:pStyle w:val="ListParagraph"/>
-        <w:numPr>
-          <w:ilvl w:val="1"/>
-          <w:numId w:val="13"/>
-        </w:numPr>
-        <w:spacing w:before="100" w:beforeAutospacing="1" w:after="100" w:afterAutospacing="1"/>
-        <w:rPr>
-          <w:rFonts w:eastAsia="Times New Roman"/>
-        </w:rPr>
-      </w:pPr>
-      <w:r>
-        <w:rPr>
-          <w:rFonts w:eastAsia="Times New Roman"/>
-        </w:rPr>
-        <w:t>Go to you prototype reports directory.</w:t>
-      </w:r>
-    </w:p>
-    <w:p>
-      <w:pPr>
-        <w:spacing w:before="100" w:beforeAutospacing="1" w:after="100" w:afterAutospacing="1"/>
-        <w:rPr>
-          <w:rFonts w:ascii="Courier New" w:eastAsia="Times New Roman" w:hAnsi="Courier New" w:cs="Courier New"/>
-        </w:rPr>
-      </w:pPr>
-      <w:r>
-        <w:rPr>
-          <w:noProof/>
-        </w:rPr>
-        <w:drawing>
-          <wp:inline distT="0" distB="0" distL="0" distR="0" wp14:anchorId="3B0E189A" wp14:editId="26D28DCF">
-            <wp:extent cx="8982075" cy="3095625"/>
-            <wp:effectExtent l="0" t="0" r="9525" b="9525"/>
-            <wp:docPr id="5" name="Picture 5"/>
+          <wp:inline distT="0" distB="0" distL="0" distR="0" wp14:anchorId="53C2A700" wp14:editId="3D2F1D62">
+            <wp:extent cx="6858000" cy="4262755"/>
+            <wp:effectExtent l="0" t="0" r="0" b="4445"/>
+            <wp:docPr id="16" name="Picture 16"/>
             <wp:cNvGraphicFramePr>
               <a:graphicFrameLocks xmlns:a="http://schemas.openxmlformats.org/drawingml/2006/main" noChangeAspect="1"/>
             </wp:cNvGraphicFramePr>
@@ -1171,7 +1242,7 @@
                   <pic:spPr>
                     <a:xfrm>
                       <a:off x="0" y="0"/>
-                      <a:ext cx="8982075" cy="3095625"/>
+                      <a:ext cx="6858000" cy="4262755"/>
                     </a:xfrm>
                     <a:prstGeom prst="rect">
                       <a:avLst/>
@@ -1186,146 +1257,10 @@
     </w:p>
     <w:p>
       <w:pPr>
-        <w:spacing w:before="100" w:beforeAutospacing="1" w:after="100" w:afterAutospacing="1"/>
-        <w:rPr>
-          <w:rFonts w:ascii="Courier New" w:eastAsia="Times New Roman" w:hAnsi="Courier New" w:cs="Courier New"/>
-        </w:rPr>
-      </w:pPr>
-    </w:p>
-    <w:p>
-      <w:pPr>
-        <w:pStyle w:val="ListParagraph"/>
-        <w:numPr>
-          <w:ilvl w:val="0"/>
-          <w:numId w:val="13"/>
-        </w:numPr>
-        <w:spacing w:before="100" w:beforeAutospacing="1" w:after="100" w:afterAutospacing="1"/>
-        <w:rPr>
-          <w:rFonts w:ascii="Courier New" w:eastAsia="Times New Roman" w:hAnsi="Courier New" w:cs="Courier New"/>
-        </w:rPr>
-      </w:pPr>
-      <w:r>
-        <w:rPr>
-          <w:rFonts w:eastAsia="Times New Roman"/>
-        </w:rPr>
-        <w:t xml:space="preserve">Create </w:t>
-      </w:r>
-      <w:r>
-        <w:rPr>
-          <w:rFonts w:eastAsia="Times New Roman"/>
-        </w:rPr>
-        <w:t xml:space="preserve">your first </w:t>
-      </w:r>
-      <w:r>
-        <w:rPr>
-          <w:rFonts w:eastAsia="Times New Roman"/>
-        </w:rPr>
-        <w:t xml:space="preserve">or Update your </w:t>
-      </w:r>
-      <w:r>
-        <w:rPr>
-          <w:rFonts w:eastAsia="Times New Roman"/>
-        </w:rPr>
-        <w:t xml:space="preserve">existing </w:t>
-      </w:r>
-      <w:r>
-        <w:rPr>
-          <w:rFonts w:eastAsia="Times New Roman"/>
-        </w:rPr>
-        <w:t>aggregate report.</w:t>
-      </w:r>
-    </w:p>
-    <w:p>
-      <w:pPr>
-        <w:pStyle w:val="ListParagraph"/>
-        <w:numPr>
-          <w:ilvl w:val="1"/>
-          <w:numId w:val="13"/>
-        </w:numPr>
-        <w:spacing w:before="100" w:beforeAutospacing="1" w:after="100" w:afterAutospacing="1"/>
-        <w:rPr>
-          <w:rFonts w:ascii="Courier New" w:eastAsia="Times New Roman" w:hAnsi="Courier New" w:cs="Courier New"/>
-        </w:rPr>
-      </w:pPr>
-      <w:r>
-        <w:rPr>
-          <w:rFonts w:eastAsia="Times New Roman"/>
-        </w:rPr>
-        <w:t xml:space="preserve">Run shell script </w:t>
-      </w:r>
-      <w:r>
-        <w:rPr>
-          <w:rFonts w:eastAsia="Times New Roman"/>
-          <w:b/>
-          <w:bCs/>
-        </w:rPr>
-        <w:t>./</w:t>
-      </w:r>
-      <w:proofErr w:type="spellStart"/>
-      <w:r>
-        <w:rPr>
-          <w:rFonts w:eastAsia="Times New Roman"/>
-          <w:b/>
-          <w:bCs/>
-        </w:rPr>
-        <w:t>kubernetes</w:t>
-      </w:r>
-      <w:proofErr w:type="spellEnd"/>
-      <w:r>
-        <w:rPr>
-          <w:rFonts w:eastAsia="Times New Roman"/>
-          <w:b/>
-          <w:bCs/>
-        </w:rPr>
-        <w:t>/agg</w:t>
-      </w:r>
-      <w:r>
-        <w:rPr>
-          <w:rFonts w:eastAsia="Times New Roman"/>
-          <w:b/>
-          <w:bCs/>
-        </w:rPr>
-        <w:t>regate_report.sh</w:t>
-      </w:r>
-      <w:r>
-        <w:rPr>
-          <w:rFonts w:eastAsia="Times New Roman"/>
-          <w:b/>
-          <w:bCs/>
-        </w:rPr>
-        <w:t xml:space="preserve">.  </w:t>
-      </w:r>
-      <w:r>
-        <w:rPr>
-          <w:rFonts w:eastAsia="Times New Roman"/>
-        </w:rPr>
-        <w:t>The script defaults to MuleSoft</w:t>
-      </w:r>
-      <w:r>
-        <w:rPr>
-          <w:rFonts w:eastAsia="Times New Roman"/>
-        </w:rPr>
-        <w:t xml:space="preserve"> but you can add parameter ORDS.</w:t>
-      </w:r>
-    </w:p>
-    <w:p>
-      <w:pPr>
         <w:pStyle w:val="ListParagraph"/>
         <w:spacing w:before="100" w:beforeAutospacing="1" w:after="100" w:afterAutospacing="1"/>
         <w:ind w:left="1440"/>
         <w:rPr>
-          <w:rFonts w:eastAsia="Times New Roman"/>
-          <w:b/>
-          <w:bCs/>
-        </w:rPr>
-      </w:pPr>
-    </w:p>
-    <w:p>
-      <w:pPr>
-        <w:pStyle w:val="ListParagraph"/>
-        <w:spacing w:before="100" w:beforeAutospacing="1" w:after="100" w:afterAutospacing="1"/>
-        <w:ind w:left="1440"/>
-        <w:rPr>
           <w:rFonts w:ascii="Courier New" w:eastAsia="Times New Roman" w:hAnsi="Courier New" w:cs="Courier New"/>
         </w:rPr>
       </w:pPr>
@@ -1334,10 +1269,10 @@
           <w:noProof/>
         </w:rPr>
         <w:drawing>
-          <wp:inline distT="0" distB="0" distL="0" distR="0" wp14:anchorId="75AC5AFB" wp14:editId="702B5501">
-            <wp:extent cx="3400425" cy="1533525"/>
-            <wp:effectExtent l="0" t="0" r="9525" b="9525"/>
-            <wp:docPr id="6" name="Picture 6"/>
+          <wp:inline distT="0" distB="0" distL="0" distR="0" wp14:anchorId="09AAA9BE" wp14:editId="10B5756D">
+            <wp:extent cx="6858000" cy="3698240"/>
+            <wp:effectExtent l="0" t="0" r="0" b="0"/>
+            <wp:docPr id="17" name="Picture 17"/>
             <wp:cNvGraphicFramePr>
               <a:graphicFrameLocks xmlns:a="http://schemas.openxmlformats.org/drawingml/2006/main" noChangeAspect="1"/>
             </wp:cNvGraphicFramePr>
@@ -1357,6 +1292,318 @@
                   <pic:spPr>
                     <a:xfrm>
                       <a:off x="0" y="0"/>
+                      <a:ext cx="6858000" cy="3698240"/>
+                    </a:xfrm>
+                    <a:prstGeom prst="rect">
+                      <a:avLst/>
+                    </a:prstGeom>
+                  </pic:spPr>
+                </pic:pic>
+              </a:graphicData>
+            </a:graphic>
+          </wp:inline>
+        </w:drawing>
+      </w:r>
+      <w:bookmarkStart w:id="1" w:name="_GoBack"/>
+      <w:bookmarkEnd w:id="1"/>
+    </w:p>
+    <w:p>
+      <w:pPr>
+        <w:pStyle w:val="ListParagraph"/>
+        <w:spacing w:before="100" w:beforeAutospacing="1" w:after="100" w:afterAutospacing="1"/>
+        <w:ind w:left="1440"/>
+        <w:rPr>
+          <w:rFonts w:ascii="Courier New" w:eastAsia="Times New Roman" w:hAnsi="Courier New" w:cs="Courier New"/>
+        </w:rPr>
+      </w:pPr>
+    </w:p>
+    <w:p>
+      <w:pPr>
+        <w:pStyle w:val="ListParagraph"/>
+        <w:spacing w:before="100" w:beforeAutospacing="1" w:after="100" w:afterAutospacing="1"/>
+        <w:ind w:left="1440"/>
+        <w:rPr>
+          <w:rFonts w:ascii="Courier New" w:eastAsia="Times New Roman" w:hAnsi="Courier New" w:cs="Courier New"/>
+        </w:rPr>
+      </w:pPr>
+    </w:p>
+    <w:p>
+      <w:pPr>
+        <w:pStyle w:val="ListParagraph"/>
+        <w:numPr>
+          <w:ilvl w:val="0"/>
+          <w:numId w:val="13"/>
+        </w:numPr>
+        <w:spacing w:before="100" w:beforeAutospacing="1" w:after="100" w:afterAutospacing="1"/>
+        <w:rPr>
+          <w:rFonts w:eastAsia="Times New Roman"/>
+        </w:rPr>
+      </w:pPr>
+      <w:r>
+        <w:rPr>
+          <w:rFonts w:eastAsia="Times New Roman"/>
+        </w:rPr>
+        <w:t xml:space="preserve">Check </w:t>
+      </w:r>
+      <w:r>
+        <w:rPr>
+          <w:rFonts w:eastAsia="Times New Roman"/>
+        </w:rPr>
+        <w:t xml:space="preserve">that </w:t>
+      </w:r>
+      <w:r>
+        <w:rPr>
+          <w:rFonts w:eastAsia="Times New Roman"/>
+        </w:rPr>
+        <w:t>you have a couple of performance test</w:t>
+      </w:r>
+      <w:r>
+        <w:rPr>
+          <w:rFonts w:eastAsia="Times New Roman"/>
+        </w:rPr>
+        <w:t>s</w:t>
+      </w:r>
+      <w:r>
+        <w:rPr>
+          <w:rFonts w:eastAsia="Times New Roman"/>
+        </w:rPr>
+        <w:t xml:space="preserve"> </w:t>
+      </w:r>
+      <w:r>
+        <w:rPr>
+          <w:rFonts w:eastAsia="Times New Roman"/>
+        </w:rPr>
+        <w:t xml:space="preserve">raw metrics </w:t>
+      </w:r>
+      <w:r>
+        <w:rPr>
+          <w:rFonts w:eastAsia="Times New Roman"/>
+        </w:rPr>
+        <w:t>reports.</w:t>
+      </w:r>
+    </w:p>
+    <w:p>
+      <w:pPr>
+        <w:pStyle w:val="ListParagraph"/>
+        <w:numPr>
+          <w:ilvl w:val="1"/>
+          <w:numId w:val="13"/>
+        </w:numPr>
+        <w:spacing w:before="100" w:beforeAutospacing="1" w:after="100" w:afterAutospacing="1"/>
+        <w:rPr>
+          <w:rFonts w:eastAsia="Times New Roman"/>
+        </w:rPr>
+      </w:pPr>
+      <w:r>
+        <w:rPr>
+          <w:rFonts w:eastAsia="Times New Roman"/>
+        </w:rPr>
+        <w:t>Go to you prototype reports directory.</w:t>
+      </w:r>
+    </w:p>
+    <w:p>
+      <w:pPr>
+        <w:spacing w:before="100" w:beforeAutospacing="1" w:after="100" w:afterAutospacing="1"/>
+        <w:rPr>
+          <w:rFonts w:ascii="Courier New" w:eastAsia="Times New Roman" w:hAnsi="Courier New" w:cs="Courier New"/>
+        </w:rPr>
+      </w:pPr>
+      <w:r>
+        <w:rPr>
+          <w:noProof/>
+        </w:rPr>
+        <w:drawing>
+          <wp:inline distT="0" distB="0" distL="0" distR="0" wp14:anchorId="3B0E189A" wp14:editId="26D28DCF">
+            <wp:extent cx="8982075" cy="3095625"/>
+            <wp:effectExtent l="0" t="0" r="9525" b="9525"/>
+            <wp:docPr id="5" name="Picture 5"/>
+            <wp:cNvGraphicFramePr>
+              <a:graphicFrameLocks xmlns:a="http://schemas.openxmlformats.org/drawingml/2006/main" noChangeAspect="1"/>
+            </wp:cNvGraphicFramePr>
+            <a:graphic xmlns:a="http://schemas.openxmlformats.org/drawingml/2006/main">
+              <a:graphicData uri="http://schemas.openxmlformats.org/drawingml/2006/picture">
+                <pic:pic xmlns:pic="http://schemas.openxmlformats.org/drawingml/2006/picture">
+                  <pic:nvPicPr>
+                    <pic:cNvPr id="1" name=""/>
+                    <pic:cNvPicPr/>
+                  </pic:nvPicPr>
+                  <pic:blipFill>
+                    <a:blip r:embed="rId10"/>
+                    <a:stretch>
+                      <a:fillRect/>
+                    </a:stretch>
+                  </pic:blipFill>
+                  <pic:spPr>
+                    <a:xfrm>
+                      <a:off x="0" y="0"/>
+                      <a:ext cx="8982075" cy="3095625"/>
+                    </a:xfrm>
+                    <a:prstGeom prst="rect">
+                      <a:avLst/>
+                    </a:prstGeom>
+                  </pic:spPr>
+                </pic:pic>
+              </a:graphicData>
+            </a:graphic>
+          </wp:inline>
+        </w:drawing>
+      </w:r>
+    </w:p>
+    <w:p>
+      <w:pPr>
+        <w:spacing w:before="100" w:beforeAutospacing="1" w:after="100" w:afterAutospacing="1"/>
+        <w:rPr>
+          <w:rFonts w:ascii="Courier New" w:eastAsia="Times New Roman" w:hAnsi="Courier New" w:cs="Courier New"/>
+        </w:rPr>
+      </w:pPr>
+    </w:p>
+    <w:p>
+      <w:pPr>
+        <w:pStyle w:val="ListParagraph"/>
+        <w:numPr>
+          <w:ilvl w:val="0"/>
+          <w:numId w:val="13"/>
+        </w:numPr>
+        <w:spacing w:before="100" w:beforeAutospacing="1" w:after="100" w:afterAutospacing="1"/>
+        <w:rPr>
+          <w:rFonts w:ascii="Courier New" w:eastAsia="Times New Roman" w:hAnsi="Courier New" w:cs="Courier New"/>
+        </w:rPr>
+      </w:pPr>
+      <w:r>
+        <w:rPr>
+          <w:rFonts w:eastAsia="Times New Roman"/>
+        </w:rPr>
+        <w:t xml:space="preserve">Create </w:t>
+      </w:r>
+      <w:r>
+        <w:rPr>
+          <w:rFonts w:eastAsia="Times New Roman"/>
+        </w:rPr>
+        <w:t xml:space="preserve">your first </w:t>
+      </w:r>
+      <w:r>
+        <w:rPr>
+          <w:rFonts w:eastAsia="Times New Roman"/>
+        </w:rPr>
+        <w:t xml:space="preserve">or Update your </w:t>
+      </w:r>
+      <w:r>
+        <w:rPr>
+          <w:rFonts w:eastAsia="Times New Roman"/>
+        </w:rPr>
+        <w:t xml:space="preserve">existing </w:t>
+      </w:r>
+      <w:r>
+        <w:rPr>
+          <w:rFonts w:eastAsia="Times New Roman"/>
+        </w:rPr>
+        <w:t>aggregate report.</w:t>
+      </w:r>
+    </w:p>
+    <w:p>
+      <w:pPr>
+        <w:pStyle w:val="ListParagraph"/>
+        <w:numPr>
+          <w:ilvl w:val="1"/>
+          <w:numId w:val="13"/>
+        </w:numPr>
+        <w:spacing w:before="100" w:beforeAutospacing="1" w:after="100" w:afterAutospacing="1"/>
+        <w:rPr>
+          <w:rFonts w:ascii="Courier New" w:eastAsia="Times New Roman" w:hAnsi="Courier New" w:cs="Courier New"/>
+        </w:rPr>
+      </w:pPr>
+      <w:r>
+        <w:rPr>
+          <w:rFonts w:eastAsia="Times New Roman"/>
+        </w:rPr>
+        <w:t xml:space="preserve">Run shell script </w:t>
+      </w:r>
+      <w:r>
+        <w:rPr>
+          <w:rFonts w:eastAsia="Times New Roman"/>
+          <w:b/>
+          <w:bCs/>
+        </w:rPr>
+        <w:t>./kubernetes/agg</w:t>
+      </w:r>
+      <w:r>
+        <w:rPr>
+          <w:rFonts w:eastAsia="Times New Roman"/>
+          <w:b/>
+          <w:bCs/>
+        </w:rPr>
+        <w:t>regate_report.sh</w:t>
+      </w:r>
+      <w:r>
+        <w:rPr>
+          <w:rFonts w:eastAsia="Times New Roman"/>
+          <w:b/>
+          <w:bCs/>
+        </w:rPr>
+        <w:t xml:space="preserve">.  </w:t>
+      </w:r>
+      <w:r>
+        <w:rPr>
+          <w:rFonts w:eastAsia="Times New Roman"/>
+        </w:rPr>
+        <w:t>The script defaults to MuleSoft</w:t>
+      </w:r>
+      <w:r>
+        <w:rPr>
+          <w:rFonts w:eastAsia="Times New Roman"/>
+        </w:rPr>
+        <w:t xml:space="preserve"> but you can add parameter ORDS.</w:t>
+      </w:r>
+    </w:p>
+    <w:p>
+      <w:pPr>
+        <w:pStyle w:val="ListParagraph"/>
+        <w:spacing w:before="100" w:beforeAutospacing="1" w:after="100" w:afterAutospacing="1"/>
+        <w:ind w:left="1440"/>
+        <w:rPr>
+          <w:rFonts w:eastAsia="Times New Roman"/>
+          <w:b/>
+          <w:bCs/>
+        </w:rPr>
+      </w:pPr>
+    </w:p>
+    <w:p>
+      <w:pPr>
+        <w:pStyle w:val="ListParagraph"/>
+        <w:spacing w:before="100" w:beforeAutospacing="1" w:after="100" w:afterAutospacing="1"/>
+        <w:ind w:left="1440"/>
+        <w:rPr>
+          <w:rFonts w:ascii="Courier New" w:eastAsia="Times New Roman" w:hAnsi="Courier New" w:cs="Courier New"/>
+        </w:rPr>
+      </w:pPr>
+      <w:r>
+        <w:rPr>
+          <w:noProof/>
+        </w:rPr>
+        <w:drawing>
+          <wp:inline distT="0" distB="0" distL="0" distR="0" wp14:anchorId="75AC5AFB" wp14:editId="702B5501">
+            <wp:extent cx="3400425" cy="1533525"/>
+            <wp:effectExtent l="0" t="0" r="9525" b="9525"/>
+            <wp:docPr id="6" name="Picture 6"/>
+            <wp:cNvGraphicFramePr>
+              <a:graphicFrameLocks xmlns:a="http://schemas.openxmlformats.org/drawingml/2006/main" noChangeAspect="1"/>
+            </wp:cNvGraphicFramePr>
+            <a:graphic xmlns:a="http://schemas.openxmlformats.org/drawingml/2006/main">
+              <a:graphicData uri="http://schemas.openxmlformats.org/drawingml/2006/picture">
+                <pic:pic xmlns:pic="http://schemas.openxmlformats.org/drawingml/2006/picture">
+                  <pic:nvPicPr>
+                    <pic:cNvPr id="1" name=""/>
+                    <pic:cNvPicPr/>
+                  </pic:nvPicPr>
+                  <pic:blipFill>
+                    <a:blip r:embed="rId11"/>
+                    <a:stretch>
+                      <a:fillRect/>
+                    </a:stretch>
+                  </pic:blipFill>
+                  <pic:spPr>
+                    <a:xfrm>
+                      <a:off x="0" y="0"/>
                       <a:ext cx="3400425" cy="1533525"/>
                     </a:xfrm>
                     <a:prstGeom prst="rect">
@@ -1554,6 +1801,7 @@
           <w:rFonts w:ascii="Courier New" w:eastAsia="Times New Roman" w:hAnsi="Courier New" w:cs="Courier New"/>
           <w:noProof/>
         </w:rPr>
+        <w:lastRenderedPageBreak/>
         <w:drawing>
           <wp:inline distT="0" distB="0" distL="0" distR="0" wp14:anchorId="0FD832E5" wp14:editId="4EE8FE61">
             <wp:extent cx="7410450" cy="5667375"/>
@@ -1572,7 +1820,7 @@
                     </pic:cNvPicPr>
                   </pic:nvPicPr>
                   <pic:blipFill>
-                    <a:blip r:embed="rId10">
+                    <a:blip r:embed="rId12">
                       <a:extLst>
                         <a:ext uri="{28A0092B-C50C-407E-A947-70E740481C1C}">
                           <a14:useLocalDpi xmlns:a14="http://schemas.microsoft.com/office/drawing/2010/main" val="0"/>
@@ -1661,19 +1909,11 @@
         </w:rPr>
         <w:t xml:space="preserve">with </w:t>
       </w:r>
-      <w:proofErr w:type="spellStart"/>
-      <w:r>
-        <w:rPr>
-          <w:rFonts w:eastAsia="Times New Roman"/>
-        </w:rPr>
-        <w:t>Minikube</w:t>
-      </w:r>
-      <w:proofErr w:type="spellEnd"/>
-      <w:r>
-        <w:rPr>
-          <w:rFonts w:eastAsia="Times New Roman"/>
-        </w:rPr>
-        <w:t xml:space="preserve"> </w:t>
+      <w:r>
+        <w:rPr>
+          <w:rFonts w:eastAsia="Times New Roman"/>
+        </w:rPr>
+        <w:t xml:space="preserve">Minikube </w:t>
       </w:r>
       <w:r>
         <w:rPr>
@@ -1687,15 +1927,7 @@
         <w:pStyle w:val="NormalWeb"/>
       </w:pPr>
       <w:r>
-        <w:t xml:space="preserve">Install </w:t>
-      </w:r>
-      <w:proofErr w:type="spellStart"/>
-      <w:r>
-        <w:t>Minikube</w:t>
-      </w:r>
-      <w:proofErr w:type="spellEnd"/>
-      <w:r>
-        <w:t xml:space="preserve"> and a new empty cluster</w:t>
+        <w:t>Install Minikube and a new empty cluster</w:t>
       </w:r>
     </w:p>
     <w:p>
@@ -1793,7 +2025,7 @@
           <w:rFonts w:eastAsia="Times New Roman"/>
         </w:rPr>
       </w:pPr>
-      <w:hyperlink r:id="rId11" w:history="1">
+      <w:hyperlink r:id="rId13" w:history="1">
         <w:r>
           <w:rPr>
             <w:rStyle w:val="Hyperlink"/>
@@ -1826,7 +2058,7 @@
         </w:rPr>
         <w:t>Go to </w:t>
       </w:r>
-      <w:hyperlink r:id="rId12" w:history="1">
+      <w:hyperlink r:id="rId14" w:history="1">
         <w:r>
           <w:rPr>
             <w:rStyle w:val="Hyperlink"/>
@@ -1851,6 +2083,7 @@
         <w:rPr>
           <w:rFonts w:eastAsia="Times New Roman"/>
         </w:rPr>
+        <w:lastRenderedPageBreak/>
         <w:t>Click on </w:t>
       </w:r>
       <w:r>
@@ -1893,21 +2126,7 @@
         <w:rPr>
           <w:rFonts w:eastAsia="Times New Roman"/>
         </w:rPr>
-        <w:t xml:space="preserve">Once downloaded, double click on the installer located in your </w:t>
-      </w:r>
-      <w:proofErr w:type="gramStart"/>
-      <w:r>
-        <w:rPr>
-          <w:rFonts w:eastAsia="Times New Roman"/>
-        </w:rPr>
-        <w:t>downloads</w:t>
-      </w:r>
-      <w:proofErr w:type="gramEnd"/>
-      <w:r>
-        <w:rPr>
-          <w:rFonts w:eastAsia="Times New Roman"/>
-        </w:rPr>
-        <w:t xml:space="preserve"> directory</w:t>
+        <w:t>Once downloaded, double click on the installer located in your downloads directory</w:t>
       </w:r>
     </w:p>
     <w:p>
@@ -1921,8 +2140,7 @@
           <w:rFonts w:eastAsia="Times New Roman"/>
         </w:rPr>
       </w:pPr>
-      <w:hyperlink r:id="rId13" w:history="1">
-        <w:proofErr w:type="spellStart"/>
+      <w:hyperlink r:id="rId15" w:history="1">
         <w:r>
           <w:rPr>
             <w:rStyle w:val="Hyperlink"/>
@@ -1930,7 +2148,6 @@
           </w:rPr>
           <w:t>Kubectl</w:t>
         </w:r>
-        <w:proofErr w:type="spellEnd"/>
       </w:hyperlink>
       <w:r>
         <w:rPr>
@@ -1956,7 +2173,7 @@
         </w:rPr>
         <w:t>Go to (</w:t>
       </w:r>
-      <w:hyperlink r:id="rId14" w:history="1">
+      <w:hyperlink r:id="rId16" w:history="1">
         <w:r>
           <w:rPr>
             <w:rStyle w:val="Hyperlink"/>
@@ -2001,8 +2218,7 @@
           <w:rFonts w:eastAsia="Times New Roman"/>
         </w:rPr>
       </w:pPr>
-      <w:hyperlink r:id="rId15" w:history="1">
-        <w:proofErr w:type="spellStart"/>
+      <w:hyperlink r:id="rId17" w:history="1">
         <w:r>
           <w:rPr>
             <w:rStyle w:val="Hyperlink"/>
@@ -2010,7 +2226,6 @@
           </w:rPr>
           <w:t>Minikube</w:t>
         </w:r>
-        <w:proofErr w:type="spellEnd"/>
       </w:hyperlink>
       <w:r>
         <w:rPr>
@@ -2036,7 +2251,7 @@
         </w:rPr>
         <w:t>Go to (</w:t>
       </w:r>
-      <w:hyperlink r:id="rId16" w:history="1">
+      <w:hyperlink r:id="rId18" w:history="1">
         <w:r>
           <w:rPr>
             <w:rStyle w:val="Hyperlink"/>
@@ -2085,16 +2300,8 @@
         <w:rPr>
           <w:rStyle w:val="HTMLCode"/>
         </w:rPr>
-        <w:t xml:space="preserve">Install </w:t>
-      </w:r>
-      <w:proofErr w:type="spellStart"/>
-      <w:r>
-        <w:rPr>
-          <w:rStyle w:val="HTMLCode"/>
-        </w:rPr>
-        <w:t>Minikube</w:t>
-      </w:r>
-      <w:proofErr w:type="spellEnd"/>
+        <w:t>Install Minikube</w:t>
+      </w:r>
     </w:p>
     <w:p>
       <w:pPr>
@@ -2171,21 +2378,7 @@
         <w:rPr>
           <w:rFonts w:eastAsia="Times New Roman"/>
         </w:rPr>
-        <w:t xml:space="preserve">Copy the </w:t>
-      </w:r>
-      <w:proofErr w:type="spellStart"/>
-      <w:r>
-        <w:rPr>
-          <w:rFonts w:eastAsia="Times New Roman"/>
-        </w:rPr>
-        <w:t>minikube</w:t>
-      </w:r>
-      <w:proofErr w:type="spellEnd"/>
-      <w:r>
-        <w:rPr>
-          <w:rFonts w:eastAsia="Times New Roman"/>
-        </w:rPr>
-        <w:t xml:space="preserve"> executable to the new directory and rename it minikube.exe</w:t>
+        <w:t>Copy the minikube executable to the new directory and rename it minikube.exe</w:t>
       </w:r>
     </w:p>
     <w:p>
@@ -2205,7 +2398,6 @@
         </w:rPr>
         <w:t xml:space="preserve">Note: </w:t>
       </w:r>
-      <w:proofErr w:type="spellStart"/>
       <w:r>
         <w:rPr>
           <w:rFonts w:eastAsia="Times New Roman"/>
@@ -2218,15 +2410,7 @@
           <w:rFonts w:eastAsia="Times New Roman"/>
           <w:u w:val="single"/>
         </w:rPr>
-        <w:t>inikube</w:t>
-      </w:r>
-      <w:proofErr w:type="spellEnd"/>
-      <w:r>
-        <w:rPr>
-          <w:rFonts w:eastAsia="Times New Roman"/>
-          <w:u w:val="single"/>
-        </w:rPr>
-        <w:t xml:space="preserve"> can also be installed using the Chocolatey</w:t>
+        <w:t>inikube can also be installed using the Chocolatey</w:t>
       </w:r>
       <w:r>
         <w:rPr>
@@ -2274,7 +2458,7 @@
         </w:rPr>
         <w:t xml:space="preserve">Install </w:t>
       </w:r>
-      <w:hyperlink r:id="rId17" w:history="1">
+      <w:hyperlink r:id="rId19" w:history="1">
         <w:r>
           <w:rPr>
             <w:rStyle w:val="Hyperlink"/>
@@ -2294,14 +2478,7 @@
         <w:rPr>
           <w:rFonts w:eastAsia="Times New Roman"/>
         </w:rPr>
-        <w:t xml:space="preserve"> and </w:t>
-      </w:r>
-      <w:proofErr w:type="spellStart"/>
-      <w:r>
-        <w:rPr>
-          <w:rFonts w:eastAsia="Times New Roman"/>
-        </w:rPr>
-        <w:t>Git</w:t>
+        <w:t xml:space="preserve"> and Git</w:t>
       </w:r>
       <w:r>
         <w:rPr>
@@ -2315,7 +2492,6 @@
         </w:rPr>
         <w:t>ash</w:t>
       </w:r>
-      <w:proofErr w:type="spellEnd"/>
     </w:p>
     <w:p>
       <w:pPr>
@@ -2369,19 +2545,11 @@
           <w:rFonts w:ascii="Courier New" w:eastAsia="Times New Roman" w:hAnsi="Courier New" w:cs="Courier New"/>
         </w:rPr>
       </w:pPr>
-      <w:proofErr w:type="spellStart"/>
-      <w:r>
-        <w:rPr>
-          <w:rFonts w:ascii="Courier New" w:eastAsia="Times New Roman" w:hAnsi="Courier New" w:cs="Courier New"/>
-        </w:rPr>
-        <w:t>minikube</w:t>
-      </w:r>
-      <w:proofErr w:type="spellEnd"/>
-      <w:r>
-        <w:rPr>
-          <w:rFonts w:ascii="Courier New" w:eastAsia="Times New Roman" w:hAnsi="Courier New" w:cs="Courier New"/>
-        </w:rPr>
-        <w:t xml:space="preserve"> status</w:t>
+      <w:r>
+        <w:rPr>
+          <w:rFonts w:ascii="Courier New" w:eastAsia="Times New Roman" w:hAnsi="Courier New" w:cs="Courier New"/>
+        </w:rPr>
+        <w:t>minikube status</w:t>
       </w:r>
     </w:p>
     <w:p>
@@ -2392,19 +2560,11 @@
           <w:rFonts w:ascii="Courier New" w:eastAsia="Times New Roman" w:hAnsi="Courier New" w:cs="Courier New"/>
         </w:rPr>
       </w:pPr>
-      <w:proofErr w:type="spellStart"/>
-      <w:r>
-        <w:rPr>
-          <w:rFonts w:ascii="Courier New" w:eastAsia="Times New Roman" w:hAnsi="Courier New" w:cs="Courier New"/>
-        </w:rPr>
-        <w:t>minikube</w:t>
-      </w:r>
-      <w:proofErr w:type="spellEnd"/>
-      <w:r>
-        <w:rPr>
-          <w:rFonts w:ascii="Courier New" w:eastAsia="Times New Roman" w:hAnsi="Courier New" w:cs="Courier New"/>
-        </w:rPr>
-        <w:t xml:space="preserve"> version</w:t>
+      <w:r>
+        <w:rPr>
+          <w:rFonts w:ascii="Courier New" w:eastAsia="Times New Roman" w:hAnsi="Courier New" w:cs="Courier New"/>
+        </w:rPr>
+        <w:t>minikube version</w:t>
       </w:r>
     </w:p>
     <w:p>
@@ -2425,7 +2585,6 @@
         </w:rPr>
         <w:t xml:space="preserve">Create </w:t>
       </w:r>
-      <w:proofErr w:type="spellStart"/>
       <w:r>
         <w:rPr>
           <w:rFonts w:eastAsia="Times New Roman"/>
@@ -2436,14 +2595,7 @@
         <w:rPr>
           <w:rFonts w:eastAsia="Times New Roman"/>
         </w:rPr>
-        <w:t>inikube</w:t>
-      </w:r>
-      <w:proofErr w:type="spellEnd"/>
-      <w:r>
-        <w:rPr>
-          <w:rFonts w:eastAsia="Times New Roman"/>
-        </w:rPr>
-        <w:t xml:space="preserve"> cluster</w:t>
+        <w:t>inikube cluster</w:t>
       </w:r>
     </w:p>
     <w:p>
@@ -2458,14 +2610,7 @@
         <w:rPr>
           <w:rFonts w:eastAsia="Times New Roman"/>
         </w:rPr>
-        <w:t xml:space="preserve">From </w:t>
-      </w:r>
-      <w:proofErr w:type="spellStart"/>
-      <w:r>
-        <w:rPr>
-          <w:rFonts w:eastAsia="Times New Roman"/>
-        </w:rPr>
-        <w:t>Git</w:t>
+        <w:t>From Git</w:t>
       </w:r>
       <w:r>
         <w:rPr>
@@ -2477,14 +2622,7 @@
         <w:rPr>
           <w:rFonts w:eastAsia="Times New Roman"/>
         </w:rPr>
-        <w:t>ash</w:t>
-      </w:r>
-      <w:proofErr w:type="spellEnd"/>
-      <w:r>
-        <w:rPr>
-          <w:rFonts w:eastAsia="Times New Roman"/>
-        </w:rPr>
-        <w:t xml:space="preserve"> command prompt $ run the following:</w:t>
+        <w:t>ash command prompt $ run the following:</w:t>
       </w:r>
     </w:p>
     <w:p>
@@ -2501,22 +2639,12 @@
       <w:r>
         <w:t xml:space="preserve">reate a new empty </w:t>
       </w:r>
-      <w:proofErr w:type="spellStart"/>
       <w:r>
         <w:t>M</w:t>
       </w:r>
       <w:r>
-        <w:t>inikube</w:t>
-      </w:r>
-      <w:proofErr w:type="spellEnd"/>
-      <w:r>
-        <w:t xml:space="preserve"> local cluster called </w:t>
-      </w:r>
-      <w:proofErr w:type="spellStart"/>
-      <w:r>
-        <w:t>minikube</w:t>
-      </w:r>
-      <w:proofErr w:type="spellEnd"/>
+        <w:t>inikube local cluster called minikube</w:t>
+      </w:r>
       <w:r>
         <w:t>:</w:t>
       </w:r>
@@ -2529,47 +2657,11 @@
           <w:rFonts w:ascii="Courier New" w:eastAsia="Times New Roman" w:hAnsi="Courier New" w:cs="Courier New"/>
         </w:rPr>
       </w:pPr>
-      <w:proofErr w:type="spellStart"/>
-      <w:r>
-        <w:rPr>
-          <w:rFonts w:ascii="Courier New" w:eastAsia="Times New Roman" w:hAnsi="Courier New" w:cs="Courier New"/>
-        </w:rPr>
-        <w:t>minikube</w:t>
-      </w:r>
-      <w:proofErr w:type="spellEnd"/>
-      <w:r>
-        <w:rPr>
-          <w:rFonts w:ascii="Courier New" w:eastAsia="Times New Roman" w:hAnsi="Courier New" w:cs="Courier New"/>
-        </w:rPr>
-        <w:t xml:space="preserve"> start --</w:t>
-      </w:r>
-      <w:proofErr w:type="spellStart"/>
-      <w:r>
-        <w:rPr>
-          <w:rFonts w:ascii="Courier New" w:eastAsia="Times New Roman" w:hAnsi="Courier New" w:cs="Courier New"/>
-        </w:rPr>
-        <w:t>vm</w:t>
-      </w:r>
-      <w:proofErr w:type="spellEnd"/>
-      <w:r>
-        <w:rPr>
-          <w:rFonts w:ascii="Courier New" w:eastAsia="Times New Roman" w:hAnsi="Courier New" w:cs="Courier New"/>
-        </w:rPr>
-        <w:t>-driver="</w:t>
-      </w:r>
-      <w:proofErr w:type="spellStart"/>
-      <w:r>
-        <w:rPr>
-          <w:rFonts w:ascii="Courier New" w:eastAsia="Times New Roman" w:hAnsi="Courier New" w:cs="Courier New"/>
-        </w:rPr>
-        <w:t>virtualbox</w:t>
-      </w:r>
-      <w:proofErr w:type="spellEnd"/>
-      <w:r>
-        <w:rPr>
-          <w:rFonts w:ascii="Courier New" w:eastAsia="Times New Roman" w:hAnsi="Courier New" w:cs="Courier New"/>
-        </w:rPr>
-        <w:t>" --memory 4096</w:t>
+      <w:r>
+        <w:rPr>
+          <w:rFonts w:ascii="Courier New" w:eastAsia="Times New Roman" w:hAnsi="Courier New" w:cs="Courier New"/>
+        </w:rPr>
+        <w:t>minikube start --vm-driver="virtualbox" --memory 4096</w:t>
       </w:r>
     </w:p>
     <w:p>
@@ -2580,19 +2672,11 @@
           <w:rFonts w:ascii="Courier New" w:hAnsi="Courier New" w:cs="Courier New"/>
         </w:rPr>
       </w:pPr>
-      <w:proofErr w:type="spellStart"/>
-      <w:r>
-        <w:rPr>
-          <w:rFonts w:ascii="Courier New" w:eastAsia="Times New Roman" w:hAnsi="Courier New" w:cs="Courier New"/>
-        </w:rPr>
-        <w:t>kubectl</w:t>
-      </w:r>
-      <w:proofErr w:type="spellEnd"/>
-      <w:r>
-        <w:rPr>
-          <w:rFonts w:ascii="Courier New" w:eastAsia="Times New Roman" w:hAnsi="Courier New" w:cs="Courier New"/>
-        </w:rPr>
-        <w:t xml:space="preserve"> version</w:t>
+      <w:r>
+        <w:rPr>
+          <w:rFonts w:ascii="Courier New" w:eastAsia="Times New Roman" w:hAnsi="Courier New" w:cs="Courier New"/>
+        </w:rPr>
+        <w:t>kubectl version</w:t>
       </w:r>
     </w:p>
     <w:p>
@@ -2615,19 +2699,11 @@
           <w:rFonts w:ascii="Courier New" w:hAnsi="Courier New" w:cs="Courier New"/>
         </w:rPr>
       </w:pPr>
-      <w:proofErr w:type="spellStart"/>
-      <w:r>
-        <w:rPr>
-          <w:rFonts w:ascii="Courier New" w:eastAsia="Times New Roman" w:hAnsi="Courier New" w:cs="Courier New"/>
-        </w:rPr>
-        <w:t>kubectl</w:t>
-      </w:r>
-      <w:proofErr w:type="spellEnd"/>
-      <w:r>
-        <w:rPr>
-          <w:rFonts w:ascii="Courier New" w:eastAsia="Times New Roman" w:hAnsi="Courier New" w:cs="Courier New"/>
-        </w:rPr>
-        <w:t xml:space="preserve"> get all </w:t>
+      <w:r>
+        <w:rPr>
+          <w:rFonts w:ascii="Courier New" w:eastAsia="Times New Roman" w:hAnsi="Courier New" w:cs="Courier New"/>
+        </w:rPr>
+        <w:t>kubectl get all </w:t>
       </w:r>
     </w:p>
     <w:p>
@@ -2641,16 +2717,11 @@
       <w:r>
         <w:t xml:space="preserve">Setup for using the </w:t>
       </w:r>
-      <w:proofErr w:type="spellStart"/>
       <w:r>
         <w:t>M</w:t>
       </w:r>
       <w:r>
-        <w:t>inikube</w:t>
-      </w:r>
-      <w:proofErr w:type="spellEnd"/>
-      <w:r>
-        <w:t xml:space="preserve"> docker environment</w:t>
+        <w:t>inikube docker environment</w:t>
       </w:r>
     </w:p>
     <w:p>
@@ -2665,21 +2736,7 @@
         <w:rPr>
           <w:rFonts w:ascii="Courier New" w:eastAsia="Times New Roman" w:hAnsi="Courier New" w:cs="Courier New"/>
         </w:rPr>
-        <w:t>eval $(</w:t>
-      </w:r>
-      <w:proofErr w:type="spellStart"/>
-      <w:r>
-        <w:rPr>
-          <w:rFonts w:ascii="Courier New" w:eastAsia="Times New Roman" w:hAnsi="Courier New" w:cs="Courier New"/>
-        </w:rPr>
-        <w:t>minikube</w:t>
-      </w:r>
-      <w:proofErr w:type="spellEnd"/>
-      <w:r>
-        <w:rPr>
-          <w:rFonts w:ascii="Courier New" w:eastAsia="Times New Roman" w:hAnsi="Courier New" w:cs="Courier New"/>
-        </w:rPr>
-        <w:t xml:space="preserve"> docker-env)</w:t>
+        <w:t>eval $(minikube docker-env)</w:t>
       </w:r>
     </w:p>
     <w:p>
@@ -2703,6 +2760,7 @@
         </w:rPr>
       </w:pPr>
       <w:r>
+        <w:lastRenderedPageBreak/>
         <w:tab/>
       </w:r>
       <w:r>
@@ -2724,15 +2782,7 @@
         </w:numPr>
       </w:pPr>
       <w:r>
-        <w:t xml:space="preserve">Start the </w:t>
-      </w:r>
-      <w:proofErr w:type="spellStart"/>
-      <w:r>
-        <w:t>Minikube</w:t>
-      </w:r>
-      <w:proofErr w:type="spellEnd"/>
-      <w:r>
-        <w:t xml:space="preserve"> Dashboard and show the URL. </w:t>
+        <w:t xml:space="preserve">Start the Minikube Dashboard and show the URL. </w:t>
       </w:r>
     </w:p>
     <w:p>
@@ -2761,33 +2811,11 @@
         </w:rPr>
         <w:tab/>
       </w:r>
-      <w:proofErr w:type="spellStart"/>
-      <w:r>
-        <w:rPr>
-          <w:rFonts w:ascii="Courier New" w:eastAsia="Times New Roman" w:hAnsi="Courier New" w:cs="Courier New"/>
-        </w:rPr>
-        <w:t>minikube</w:t>
-      </w:r>
-      <w:proofErr w:type="spellEnd"/>
-      <w:r>
-        <w:rPr>
-          <w:rFonts w:ascii="Courier New" w:eastAsia="Times New Roman" w:hAnsi="Courier New" w:cs="Courier New"/>
-        </w:rPr>
-        <w:t xml:space="preserve"> dashboard --</w:t>
-      </w:r>
-      <w:proofErr w:type="spellStart"/>
-      <w:r>
-        <w:rPr>
-          <w:rFonts w:ascii="Courier New" w:eastAsia="Times New Roman" w:hAnsi="Courier New" w:cs="Courier New"/>
-        </w:rPr>
-        <w:t>url</w:t>
-      </w:r>
-      <w:proofErr w:type="spellEnd"/>
-      <w:r>
-        <w:rPr>
-          <w:rFonts w:ascii="Courier New" w:eastAsia="Times New Roman" w:hAnsi="Courier New" w:cs="Courier New"/>
-        </w:rPr>
-        <w:t>=true &amp;</w:t>
+      <w:r>
+        <w:rPr>
+          <w:rFonts w:ascii="Courier New" w:eastAsia="Times New Roman" w:hAnsi="Courier New" w:cs="Courier New"/>
+        </w:rPr>
+        <w:t>minikube dashboard --url=true &amp;</w:t>
       </w:r>
     </w:p>
     <w:p>
@@ -2802,42 +2830,10 @@
         <w:t xml:space="preserve">Note the </w:t>
       </w:r>
       <w:r>
-        <w:t xml:space="preserve">URL to view the </w:t>
-      </w:r>
-      <w:proofErr w:type="spellStart"/>
-      <w:r>
-        <w:t>minikube</w:t>
-      </w:r>
-      <w:proofErr w:type="spellEnd"/>
-      <w:r>
-        <w:t>/</w:t>
-      </w:r>
-      <w:proofErr w:type="spellStart"/>
-      <w:r>
-        <w:t>kubernetes</w:t>
-      </w:r>
-      <w:proofErr w:type="spellEnd"/>
-      <w:r>
-        <w:t xml:space="preserve"> dashboard</w:t>
-      </w:r>
-      <w:r>
-        <w:t xml:space="preserve">. It will be something like the </w:t>
-      </w:r>
-      <w:proofErr w:type="spellStart"/>
-      <w:r>
-        <w:t>url</w:t>
-      </w:r>
-      <w:proofErr w:type="spellEnd"/>
-      <w:r>
-        <w:t xml:space="preserve"> below. Go to that </w:t>
-      </w:r>
-      <w:proofErr w:type="spellStart"/>
-      <w:r>
-        <w:t>url</w:t>
-      </w:r>
-      <w:proofErr w:type="spellEnd"/>
-      <w:r>
-        <w:t xml:space="preserve"> on your favorite browser.</w:t>
+        <w:t>URL to view the minikube/kubernetes dashboard</w:t>
+      </w:r>
+      <w:r>
+        <w:t>. It will be something like the url below. Go to that url on your favorite browser.</w:t>
       </w:r>
     </w:p>
     <w:p>
@@ -2854,7 +2850,7 @@
         </w:rPr>
         <w:t xml:space="preserve"> </w:t>
       </w:r>
-      <w:hyperlink r:id="rId18" w:history="1">
+      <w:hyperlink r:id="rId20" w:history="1">
         <w:r>
           <w:rPr>
             <w:rStyle w:val="Hyperlink"/>
@@ -2927,7 +2923,7 @@
                     </pic:cNvPicPr>
                   </pic:nvPicPr>
                   <pic:blipFill>
-                    <a:blip r:embed="rId19">
+                    <a:blip r:embed="rId21">
                       <a:extLst>
                         <a:ext uri="{28A0092B-C50C-407E-A947-70E740481C1C}">
                           <a14:useLocalDpi xmlns:a14="http://schemas.microsoft.com/office/drawing/2010/main" val="0"/>
@@ -3045,7 +3041,6 @@
         </w:rPr>
         <w:t xml:space="preserve">Edit </w:t>
       </w:r>
-      <w:proofErr w:type="spellStart"/>
       <w:r>
         <w:rPr>
           <w:rFonts w:eastAsia="Times New Roman"/>
@@ -3054,7 +3049,6 @@
         </w:rPr>
         <w:t>Dockerfile</w:t>
       </w:r>
-      <w:proofErr w:type="spellEnd"/>
     </w:p>
     <w:p>
       <w:pPr>
@@ -3197,21 +3191,7 @@
         <w:rPr>
           <w:rFonts w:eastAsia="Times New Roman"/>
         </w:rPr>
-        <w:t xml:space="preserve">browser, </w:t>
-      </w:r>
-      <w:proofErr w:type="spellStart"/>
-      <w:r>
-        <w:rPr>
-          <w:rFonts w:eastAsia="Times New Roman"/>
-        </w:rPr>
-        <w:t>etc</w:t>
-      </w:r>
-      <w:proofErr w:type="spellEnd"/>
-      <w:r>
-        <w:rPr>
-          <w:rFonts w:eastAsia="Times New Roman"/>
-        </w:rPr>
-        <w:t>…</w:t>
+        <w:t>browser, etc…</w:t>
       </w:r>
     </w:p>
     <w:p>
@@ -3246,21 +3226,11 @@
           <w:rFonts w:eastAsia="Times New Roman"/>
         </w:rPr>
       </w:pPr>
-      <w:proofErr w:type="spellStart"/>
-      <w:proofErr w:type="gramStart"/>
-      <w:r>
-        <w:rPr>
-          <w:rFonts w:eastAsia="Times New Roman"/>
-        </w:rPr>
-        <w:t>test.prototype</w:t>
-      </w:r>
-      <w:proofErr w:type="spellEnd"/>
-      <w:proofErr w:type="gramEnd"/>
-      <w:r>
-        <w:rPr>
-          <w:rFonts w:eastAsia="Times New Roman"/>
-        </w:rPr>
-        <w:t>=ORDS</w:t>
+      <w:r>
+        <w:rPr>
+          <w:rFonts w:eastAsia="Times New Roman"/>
+        </w:rPr>
+        <w:t>test.prototype=ORDS</w:t>
       </w:r>
       <w:r>
         <w:rPr>
@@ -3277,54 +3247,32 @@
           <w:rFonts w:eastAsia="Times New Roman"/>
         </w:rPr>
       </w:pPr>
-      <w:proofErr w:type="spellStart"/>
-      <w:proofErr w:type="gramStart"/>
-      <w:r>
-        <w:rPr>
-          <w:rFonts w:eastAsia="Times New Roman"/>
-        </w:rPr>
-        <w:t>test.platform</w:t>
-      </w:r>
-      <w:proofErr w:type="spellEnd"/>
-      <w:proofErr w:type="gramEnd"/>
-      <w:r>
-        <w:rPr>
-          <w:rFonts w:eastAsia="Times New Roman"/>
-        </w:rPr>
-        <w:t>=</w:t>
-      </w:r>
-      <w:proofErr w:type="spellStart"/>
+      <w:r>
+        <w:rPr>
+          <w:rFonts w:eastAsia="Times New Roman"/>
+        </w:rPr>
+        <w:t>test.platform=</w:t>
+      </w:r>
       <w:r>
         <w:rPr>
           <w:rFonts w:eastAsia="Times New Roman"/>
         </w:rPr>
         <w:t>linux</w:t>
       </w:r>
-      <w:proofErr w:type="spellEnd"/>
-    </w:p>
-    <w:p>
-      <w:pPr>
-        <w:pStyle w:val="ListParagraph"/>
-        <w:spacing w:before="100" w:beforeAutospacing="1" w:after="100" w:afterAutospacing="1"/>
-        <w:rPr>
-          <w:rFonts w:eastAsia="Times New Roman"/>
-        </w:rPr>
-      </w:pPr>
-      <w:proofErr w:type="spellStart"/>
-      <w:proofErr w:type="gramStart"/>
-      <w:r>
-        <w:rPr>
-          <w:rFonts w:eastAsia="Times New Roman"/>
-        </w:rPr>
-        <w:t>test.environment</w:t>
-      </w:r>
-      <w:proofErr w:type="spellEnd"/>
-      <w:proofErr w:type="gramEnd"/>
-      <w:r>
-        <w:rPr>
-          <w:rFonts w:eastAsia="Times New Roman"/>
-        </w:rPr>
-        <w:t>=</w:t>
+    </w:p>
+    <w:p>
+      <w:pPr>
+        <w:pStyle w:val="ListParagraph"/>
+        <w:spacing w:before="100" w:beforeAutospacing="1" w:after="100" w:afterAutospacing="1"/>
+        <w:rPr>
+          <w:rFonts w:eastAsia="Times New Roman"/>
+        </w:rPr>
+      </w:pPr>
+      <w:r>
+        <w:rPr>
+          <w:rFonts w:eastAsia="Times New Roman"/>
+        </w:rPr>
+        <w:t>test.environment=</w:t>
       </w:r>
       <w:r>
         <w:rPr>
@@ -3354,58 +3302,26 @@
           <w:rFonts w:eastAsia="Times New Roman"/>
         </w:rPr>
       </w:pPr>
-      <w:proofErr w:type="spellStart"/>
-      <w:proofErr w:type="gramStart"/>
-      <w:r>
-        <w:rPr>
-          <w:rFonts w:eastAsia="Times New Roman"/>
-        </w:rPr>
-        <w:t>test.number</w:t>
-      </w:r>
-      <w:proofErr w:type="gramEnd"/>
-      <w:r>
-        <w:rPr>
-          <w:rFonts w:eastAsia="Times New Roman"/>
-        </w:rPr>
-        <w:t>_of_tests</w:t>
-      </w:r>
-      <w:proofErr w:type="spellEnd"/>
-      <w:r>
-        <w:rPr>
-          <w:rFonts w:eastAsia="Times New Roman"/>
-        </w:rPr>
-        <w:t>=2</w:t>
-      </w:r>
-    </w:p>
-    <w:p>
-      <w:pPr>
-        <w:pStyle w:val="ListParagraph"/>
-        <w:spacing w:before="100" w:beforeAutospacing="1" w:after="100" w:afterAutospacing="1"/>
-        <w:rPr>
-          <w:rFonts w:eastAsia="Times New Roman"/>
-        </w:rPr>
-      </w:pPr>
-      <w:proofErr w:type="spellStart"/>
-      <w:proofErr w:type="gramStart"/>
-      <w:r>
-        <w:rPr>
-          <w:rFonts w:eastAsia="Times New Roman"/>
-        </w:rPr>
-        <w:t>test.number</w:t>
-      </w:r>
-      <w:proofErr w:type="gramEnd"/>
-      <w:r>
-        <w:rPr>
-          <w:rFonts w:eastAsia="Times New Roman"/>
-        </w:rPr>
-        <w:t>_of_users</w:t>
-      </w:r>
-      <w:proofErr w:type="spellEnd"/>
-      <w:r>
-        <w:rPr>
-          <w:rFonts w:eastAsia="Times New Roman"/>
-        </w:rPr>
-        <w:t>=2</w:t>
+      <w:r>
+        <w:rPr>
+          <w:rFonts w:eastAsia="Times New Roman"/>
+        </w:rPr>
+        <w:t>test.number_of_tests=2</w:t>
+      </w:r>
+    </w:p>
+    <w:p>
+      <w:pPr>
+        <w:pStyle w:val="ListParagraph"/>
+        <w:spacing w:before="100" w:beforeAutospacing="1" w:after="100" w:afterAutospacing="1"/>
+        <w:rPr>
+          <w:rFonts w:eastAsia="Times New Roman"/>
+        </w:rPr>
+      </w:pPr>
+      <w:r>
+        <w:rPr>
+          <w:rFonts w:eastAsia="Times New Roman"/>
+        </w:rPr>
+        <w:t>test.number_of_users=2</w:t>
       </w:r>
     </w:p>
     <w:p>
@@ -3440,49 +3356,17 @@
           <w:rFonts w:eastAsia="Times New Roman"/>
         </w:rPr>
       </w:pPr>
-      <w:proofErr w:type="spellStart"/>
-      <w:proofErr w:type="gramStart"/>
-      <w:r>
-        <w:rPr>
-          <w:rFonts w:eastAsia="Times New Roman"/>
-        </w:rPr>
-        <w:t>webdriver.type</w:t>
-      </w:r>
-      <w:proofErr w:type="spellEnd"/>
-      <w:proofErr w:type="gramEnd"/>
-      <w:r>
-        <w:rPr>
-          <w:rFonts w:eastAsia="Times New Roman"/>
-        </w:rPr>
-        <w:t>=</w:t>
-      </w:r>
-      <w:proofErr w:type="spellStart"/>
-      <w:r>
-        <w:rPr>
-          <w:rFonts w:eastAsia="Times New Roman"/>
-        </w:rPr>
-        <w:t>firefox</w:t>
-      </w:r>
-      <w:proofErr w:type="spellEnd"/>
-      <w:r>
-        <w:rPr>
-          <w:rFonts w:eastAsia="Times New Roman"/>
-        </w:rPr>
-        <w:t xml:space="preserve">   or     chrome            // depending on what browser/</w:t>
-      </w:r>
-      <w:proofErr w:type="spellStart"/>
-      <w:r>
-        <w:rPr>
-          <w:rFonts w:eastAsia="Times New Roman"/>
-        </w:rPr>
-        <w:t>webdriver</w:t>
-      </w:r>
-      <w:proofErr w:type="spellEnd"/>
-      <w:r>
-        <w:rPr>
-          <w:rFonts w:eastAsia="Times New Roman"/>
-        </w:rPr>
-        <w:t xml:space="preserve"> to test on</w:t>
+      <w:r>
+        <w:rPr>
+          <w:rFonts w:eastAsia="Times New Roman"/>
+        </w:rPr>
+        <w:t>webdriver.type=</w:t>
+      </w:r>
+      <w:r>
+        <w:rPr>
+          <w:rFonts w:eastAsia="Times New Roman"/>
+        </w:rPr>
+        <w:t>firefox   or     chrome            // depending on what browser/webdriver to test on</w:t>
       </w:r>
     </w:p>
     <w:p>
@@ -3611,10 +3495,8 @@
           <w:sz w:val="18"/>
           <w:szCs w:val="18"/>
         </w:rPr>
-        <w:t>localhost:5000/</w:t>
-      </w:r>
-      <w:proofErr w:type="spellStart"/>
-      <w:proofErr w:type="gramStart"/>
+        <w:t>localhost:5000/salesforcetests:latest</w:t>
+      </w:r>
       <w:r>
         <w:rPr>
           <w:rFonts w:ascii="Lucida Console" w:eastAsia="Times New Roman" w:hAnsi="Lucida Console" w:cs="Lucida Console"/>
@@ -3623,10 +3505,85 @@
           <w:sz w:val="18"/>
           <w:szCs w:val="18"/>
         </w:rPr>
-        <w:t>salesforcetests:latest</w:t>
-      </w:r>
-      <w:proofErr w:type="spellEnd"/>
-      <w:proofErr w:type="gramEnd"/>
+        <w:t>.</w:t>
+      </w:r>
+    </w:p>
+    <w:p>
+      <w:pPr>
+        <w:pStyle w:val="ListParagraph"/>
+        <w:numPr>
+          <w:ilvl w:val="1"/>
+          <w:numId w:val="13"/>
+        </w:numPr>
+        <w:spacing w:before="100" w:beforeAutospacing="1" w:after="100" w:afterAutospacing="1"/>
+        <w:rPr>
+          <w:rFonts w:eastAsia="Times New Roman"/>
+        </w:rPr>
+      </w:pPr>
+      <w:r>
+        <w:rPr>
+          <w:rFonts w:eastAsia="Times New Roman"/>
+        </w:rPr>
+        <w:t>Deploys container to minikube.</w:t>
+      </w:r>
+    </w:p>
+    <w:p>
+      <w:pPr>
+        <w:pStyle w:val="ListParagraph"/>
+        <w:numPr>
+          <w:ilvl w:val="1"/>
+          <w:numId w:val="13"/>
+        </w:numPr>
+        <w:spacing w:before="100" w:beforeAutospacing="1" w:after="100" w:afterAutospacing="1"/>
+        <w:rPr>
+          <w:rFonts w:eastAsia="Times New Roman"/>
+        </w:rPr>
+      </w:pPr>
+      <w:r>
+        <w:rPr>
+          <w:rFonts w:eastAsia="Times New Roman"/>
+        </w:rPr>
+        <w:t>May take up to 10 minutes.</w:t>
+      </w:r>
+    </w:p>
+    <w:p>
+      <w:pPr>
+        <w:pStyle w:val="ListParagraph"/>
+        <w:spacing w:before="100" w:beforeAutospacing="1" w:after="100" w:afterAutospacing="1"/>
+        <w:ind w:firstLine="720"/>
+        <w:rPr>
+          <w:rFonts w:eastAsia="Times New Roman"/>
+        </w:rPr>
+      </w:pPr>
+    </w:p>
+    <w:p>
+      <w:pPr>
+        <w:pStyle w:val="ListParagraph"/>
+        <w:spacing w:before="100" w:beforeAutospacing="1" w:after="100" w:afterAutospacing="1"/>
+        <w:ind w:firstLine="720"/>
+        <w:rPr>
+          <w:rFonts w:eastAsia="Times New Roman"/>
+        </w:rPr>
+      </w:pPr>
+    </w:p>
+    <w:p>
+      <w:pPr>
+        <w:pStyle w:val="ListParagraph"/>
+        <w:numPr>
+          <w:ilvl w:val="0"/>
+          <w:numId w:val="13"/>
+        </w:numPr>
+        <w:spacing w:before="100" w:beforeAutospacing="1" w:after="100" w:afterAutospacing="1"/>
+        <w:rPr>
+          <w:rFonts w:eastAsia="Times New Roman"/>
+        </w:rPr>
+      </w:pPr>
+      <w:r>
+        <w:rPr>
+          <w:rFonts w:eastAsia="Times New Roman"/>
+        </w:rPr>
+        <w:t xml:space="preserve">Confirm that docker image </w:t>
+      </w:r>
       <w:r>
         <w:rPr>
           <w:rFonts w:ascii="Lucida Console" w:eastAsia="Times New Roman" w:hAnsi="Lucida Console" w:cs="Lucida Console"/>
@@ -3635,123 +3592,8 @@
           <w:sz w:val="18"/>
           <w:szCs w:val="18"/>
         </w:rPr>
-        <w:t>.</w:t>
-      </w:r>
-    </w:p>
-    <w:p>
-      <w:pPr>
-        <w:pStyle w:val="ListParagraph"/>
-        <w:numPr>
-          <w:ilvl w:val="1"/>
-          <w:numId w:val="13"/>
-        </w:numPr>
-        <w:spacing w:before="100" w:beforeAutospacing="1" w:after="100" w:afterAutospacing="1"/>
-        <w:rPr>
-          <w:rFonts w:eastAsia="Times New Roman"/>
-        </w:rPr>
-      </w:pPr>
-      <w:r>
-        <w:rPr>
-          <w:rFonts w:eastAsia="Times New Roman"/>
-        </w:rPr>
-        <w:t xml:space="preserve">Deploys container to </w:t>
-      </w:r>
-      <w:proofErr w:type="spellStart"/>
-      <w:r>
-        <w:rPr>
-          <w:rFonts w:eastAsia="Times New Roman"/>
-        </w:rPr>
-        <w:t>minikube</w:t>
-      </w:r>
-      <w:proofErr w:type="spellEnd"/>
-      <w:r>
-        <w:rPr>
-          <w:rFonts w:eastAsia="Times New Roman"/>
-        </w:rPr>
-        <w:t>.</w:t>
-      </w:r>
-    </w:p>
-    <w:p>
-      <w:pPr>
-        <w:pStyle w:val="ListParagraph"/>
-        <w:numPr>
-          <w:ilvl w:val="1"/>
-          <w:numId w:val="13"/>
-        </w:numPr>
-        <w:spacing w:before="100" w:beforeAutospacing="1" w:after="100" w:afterAutospacing="1"/>
-        <w:rPr>
-          <w:rFonts w:eastAsia="Times New Roman"/>
-        </w:rPr>
-      </w:pPr>
-      <w:r>
-        <w:rPr>
-          <w:rFonts w:eastAsia="Times New Roman"/>
-        </w:rPr>
-        <w:t>May take up to 10 minutes.</w:t>
-      </w:r>
-    </w:p>
-    <w:p>
-      <w:pPr>
-        <w:pStyle w:val="ListParagraph"/>
-        <w:spacing w:before="100" w:beforeAutospacing="1" w:after="100" w:afterAutospacing="1"/>
-        <w:ind w:firstLine="720"/>
-        <w:rPr>
-          <w:rFonts w:eastAsia="Times New Roman"/>
-        </w:rPr>
-      </w:pPr>
-    </w:p>
-    <w:p>
-      <w:pPr>
-        <w:pStyle w:val="ListParagraph"/>
-        <w:spacing w:before="100" w:beforeAutospacing="1" w:after="100" w:afterAutospacing="1"/>
-        <w:ind w:firstLine="720"/>
-        <w:rPr>
-          <w:rFonts w:eastAsia="Times New Roman"/>
-        </w:rPr>
-      </w:pPr>
-    </w:p>
-    <w:p>
-      <w:pPr>
-        <w:pStyle w:val="ListParagraph"/>
-        <w:numPr>
-          <w:ilvl w:val="0"/>
-          <w:numId w:val="13"/>
-        </w:numPr>
-        <w:spacing w:before="100" w:beforeAutospacing="1" w:after="100" w:afterAutospacing="1"/>
-        <w:rPr>
-          <w:rFonts w:eastAsia="Times New Roman"/>
-        </w:rPr>
-      </w:pPr>
-      <w:r>
-        <w:rPr>
-          <w:rFonts w:eastAsia="Times New Roman"/>
-        </w:rPr>
-        <w:t xml:space="preserve">Confirm that docker image </w:t>
-      </w:r>
-      <w:r>
-        <w:rPr>
-          <w:rFonts w:ascii="Lucida Console" w:eastAsia="Times New Roman" w:hAnsi="Lucida Console" w:cs="Lucida Console"/>
-          <w:b/>
-          <w:bCs/>
-          <w:sz w:val="18"/>
-          <w:szCs w:val="18"/>
-        </w:rPr>
-        <w:t>localhost:5000/</w:t>
-      </w:r>
-      <w:proofErr w:type="spellStart"/>
-      <w:proofErr w:type="gramStart"/>
-      <w:r>
-        <w:rPr>
-          <w:rFonts w:ascii="Lucida Console" w:eastAsia="Times New Roman" w:hAnsi="Lucida Console" w:cs="Lucida Console"/>
-          <w:b/>
-          <w:bCs/>
-          <w:sz w:val="18"/>
-          <w:szCs w:val="18"/>
-        </w:rPr>
-        <w:t>salesforcetests:latest</w:t>
-      </w:r>
-      <w:proofErr w:type="spellEnd"/>
-      <w:proofErr w:type="gramEnd"/>
+        <w:t>localhost:5000/salesforcetests:latest</w:t>
+      </w:r>
       <w:r>
         <w:rPr>
           <w:rFonts w:ascii="Lucida Console" w:eastAsia="Times New Roman" w:hAnsi="Lucida Console" w:cs="Lucida Console"/>
@@ -3820,7 +3662,7 @@
                     <pic:cNvPicPr/>
                   </pic:nvPicPr>
                   <pic:blipFill>
-                    <a:blip r:embed="rId20"/>
+                    <a:blip r:embed="rId22"/>
                     <a:stretch>
                       <a:fillRect/>
                     </a:stretch>
@@ -3875,21 +3717,7 @@
         <w:rPr>
           <w:rFonts w:eastAsia="Times New Roman"/>
         </w:rPr>
-        <w:t xml:space="preserve">Confirm deployment to </w:t>
-      </w:r>
-      <w:proofErr w:type="spellStart"/>
-      <w:r>
-        <w:rPr>
-          <w:rFonts w:eastAsia="Times New Roman"/>
-        </w:rPr>
-        <w:t>Minikube</w:t>
-      </w:r>
-      <w:proofErr w:type="spellEnd"/>
-      <w:r>
-        <w:rPr>
-          <w:rFonts w:eastAsia="Times New Roman"/>
-        </w:rPr>
-        <w:t>:</w:t>
+        <w:t>Confirm deployment to Minikube:</w:t>
       </w:r>
     </w:p>
     <w:p>
@@ -3917,41 +3745,13 @@
         <w:rPr>
           <w:rFonts w:eastAsia="Times New Roman"/>
         </w:rPr>
-        <w:t xml:space="preserve">Go to your </w:t>
-      </w:r>
-      <w:proofErr w:type="spellStart"/>
-      <w:r>
-        <w:rPr>
-          <w:rFonts w:eastAsia="Times New Roman"/>
-        </w:rPr>
-        <w:t>minikube</w:t>
-      </w:r>
-      <w:proofErr w:type="spellEnd"/>
-      <w:r>
-        <w:rPr>
-          <w:rFonts w:eastAsia="Times New Roman"/>
-        </w:rPr>
-        <w:t xml:space="preserve"> Dashboard</w:t>
-      </w:r>
-      <w:r>
-        <w:rPr>
-          <w:rFonts w:eastAsia="Times New Roman"/>
-        </w:rPr>
-        <w:t xml:space="preserve">. (The noted </w:t>
-      </w:r>
-      <w:proofErr w:type="spellStart"/>
-      <w:r>
-        <w:rPr>
-          <w:rFonts w:eastAsia="Times New Roman"/>
-        </w:rPr>
-        <w:t>url</w:t>
-      </w:r>
-      <w:proofErr w:type="spellEnd"/>
-      <w:r>
-        <w:rPr>
-          <w:rFonts w:eastAsia="Times New Roman"/>
-        </w:rPr>
-        <w:t xml:space="preserve"> above):</w:t>
+        <w:t>Go to your minikube Dashboard</w:t>
+      </w:r>
+      <w:r>
+        <w:rPr>
+          <w:rFonts w:eastAsia="Times New Roman"/>
+        </w:rPr>
+        <w:t>. (The noted url above):</w:t>
       </w:r>
     </w:p>
     <w:p>
@@ -3978,6 +3778,7 @@
           <w:rFonts w:eastAsia="Times New Roman"/>
           <w:noProof/>
         </w:rPr>
+        <w:lastRenderedPageBreak/>
         <w:drawing>
           <wp:inline distT="0" distB="0" distL="0" distR="0" wp14:anchorId="162BA9F5" wp14:editId="78BDF7BA">
             <wp:extent cx="10817352" cy="5230368"/>
@@ -3996,7 +3797,7 @@
                     </pic:cNvPicPr>
                   </pic:nvPicPr>
                   <pic:blipFill>
-                    <a:blip r:embed="rId21">
+                    <a:blip r:embed="rId23">
                       <a:extLst>
                         <a:ext uri="{28A0092B-C50C-407E-A947-70E740481C1C}">
                           <a14:useLocalDpi xmlns:a14="http://schemas.microsoft.com/office/drawing/2010/main" val="0"/>
@@ -4090,21 +3891,7 @@
         <w:rPr>
           <w:rFonts w:eastAsia="Times New Roman"/>
         </w:rPr>
-        <w:t xml:space="preserve"> in </w:t>
-      </w:r>
-      <w:proofErr w:type="spellStart"/>
-      <w:r>
-        <w:rPr>
-          <w:rFonts w:eastAsia="Times New Roman"/>
-        </w:rPr>
-        <w:t>minikube</w:t>
-      </w:r>
-      <w:proofErr w:type="spellEnd"/>
-      <w:r>
-        <w:rPr>
-          <w:rFonts w:eastAsia="Times New Roman"/>
-        </w:rPr>
-        <w:t>.</w:t>
+        <w:t xml:space="preserve"> in minikube.</w:t>
       </w:r>
       <w:r>
         <w:rPr>
@@ -4138,21 +3925,7 @@
         <w:rPr>
           <w:rFonts w:eastAsia="Times New Roman"/>
         </w:rPr>
-        <w:t xml:space="preserve"> on your laptop, </w:t>
-      </w:r>
-      <w:proofErr w:type="spellStart"/>
-      <w:r>
-        <w:rPr>
-          <w:rFonts w:eastAsia="Times New Roman"/>
-        </w:rPr>
-        <w:t>minikube</w:t>
-      </w:r>
-      <w:proofErr w:type="spellEnd"/>
-      <w:r>
-        <w:rPr>
-          <w:rFonts w:eastAsia="Times New Roman"/>
-        </w:rPr>
-        <w:t xml:space="preserve"> will crash and you will need to delete and rebuild the cluster.</w:t>
+        <w:t xml:space="preserve"> on your laptop, minikube will crash and you will need to delete and rebuild the cluster.</w:t>
       </w:r>
     </w:p>
     <w:p>
@@ -4216,7 +3989,7 @@
                     </pic:cNvPicPr>
                   </pic:nvPicPr>
                   <pic:blipFill>
-                    <a:blip r:embed="rId22">
+                    <a:blip r:embed="rId24">
                       <a:extLst>
                         <a:ext uri="{28A0092B-C50C-407E-A947-70E740481C1C}">
                           <a14:useLocalDpi xmlns:a14="http://schemas.microsoft.com/office/drawing/2010/main" val="0"/>
@@ -4291,6 +4064,7 @@
           <w:rFonts w:eastAsia="Times New Roman"/>
           <w:noProof/>
         </w:rPr>
+        <w:lastRenderedPageBreak/>
         <w:drawing>
           <wp:inline distT="0" distB="0" distL="0" distR="0" wp14:anchorId="3FDCCBA8" wp14:editId="36F143FB">
             <wp:extent cx="7791450" cy="2209800"/>
@@ -4309,7 +4083,7 @@
                     </pic:cNvPicPr>
                   </pic:nvPicPr>
                   <pic:blipFill>
-                    <a:blip r:embed="rId23">
+                    <a:blip r:embed="rId25">
                       <a:extLst>
                         <a:ext uri="{28A0092B-C50C-407E-A947-70E740481C1C}">
                           <a14:useLocalDpi xmlns:a14="http://schemas.microsoft.com/office/drawing/2010/main" val="0"/>
@@ -4367,21 +4141,7 @@
         <w:rPr>
           <w:rFonts w:eastAsia="Times New Roman"/>
         </w:rPr>
-        <w:t xml:space="preserve">Increase number of pods (containers) in the ‘Scale a </w:t>
-      </w:r>
-      <w:proofErr w:type="spellStart"/>
-      <w:r>
-        <w:rPr>
-          <w:rFonts w:eastAsia="Times New Roman"/>
-        </w:rPr>
-        <w:t>Deployment’pop</w:t>
-      </w:r>
-      <w:proofErr w:type="spellEnd"/>
-      <w:r>
-        <w:rPr>
-          <w:rFonts w:eastAsia="Times New Roman"/>
-        </w:rPr>
-        <w:t xml:space="preserve"> up drop down.</w:t>
+        <w:t>Increase number of pods (containers) in the ‘Scale a Deployment’pop up drop down.</w:t>
       </w:r>
     </w:p>
     <w:p>
@@ -4428,21 +4188,7 @@
         <w:rPr>
           <w:rFonts w:eastAsia="Times New Roman"/>
         </w:rPr>
-        <w:t xml:space="preserve">Login to </w:t>
-      </w:r>
-      <w:proofErr w:type="spellStart"/>
-      <w:r>
-        <w:rPr>
-          <w:rFonts w:eastAsia="Times New Roman"/>
-        </w:rPr>
-        <w:t>minikube</w:t>
-      </w:r>
-      <w:proofErr w:type="spellEnd"/>
-      <w:r>
-        <w:rPr>
-          <w:rFonts w:eastAsia="Times New Roman"/>
-        </w:rPr>
-        <w:t xml:space="preserve">: </w:t>
+        <w:t xml:space="preserve">Login to minikube: </w:t>
       </w:r>
     </w:p>
     <w:p>
@@ -4454,28 +4200,12 @@
           <w:rFonts w:ascii="Courier New" w:eastAsia="Times New Roman" w:hAnsi="Courier New" w:cs="Courier New"/>
         </w:rPr>
       </w:pPr>
-      <w:proofErr w:type="spellStart"/>
-      <w:r>
-        <w:rPr>
-          <w:rFonts w:ascii="Courier New" w:eastAsia="Times New Roman" w:hAnsi="Courier New" w:cs="Courier New"/>
-        </w:rPr>
-        <w:t>minikube</w:t>
-      </w:r>
-      <w:proofErr w:type="spellEnd"/>
-      <w:r>
-        <w:rPr>
-          <w:rFonts w:ascii="Courier New" w:eastAsia="Times New Roman" w:hAnsi="Courier New" w:cs="Courier New"/>
-        </w:rPr>
-        <w:t xml:space="preserve"> </w:t>
-      </w:r>
-      <w:proofErr w:type="spellStart"/>
-      <w:r>
-        <w:rPr>
-          <w:rFonts w:ascii="Courier New" w:eastAsia="Times New Roman" w:hAnsi="Courier New" w:cs="Courier New"/>
-        </w:rPr>
-        <w:t>ssh</w:t>
-      </w:r>
-      <w:proofErr w:type="spellEnd"/>
+      <w:r>
+        <w:rPr>
+          <w:rFonts w:ascii="Courier New" w:eastAsia="Times New Roman" w:hAnsi="Courier New" w:cs="Courier New"/>
+        </w:rPr>
+        <w:t>minikube ssh</w:t>
+      </w:r>
     </w:p>
     <w:p>
       <w:pPr>
@@ -4519,21 +4249,7 @@
         <w:rPr>
           <w:rFonts w:ascii="Courier New" w:eastAsia="Times New Roman" w:hAnsi="Courier New" w:cs="Courier New"/>
         </w:rPr>
-        <w:t xml:space="preserve">docker </w:t>
-      </w:r>
-      <w:proofErr w:type="spellStart"/>
-      <w:r>
-        <w:rPr>
-          <w:rFonts w:ascii="Courier New" w:eastAsia="Times New Roman" w:hAnsi="Courier New" w:cs="Courier New"/>
-        </w:rPr>
-        <w:t>ps</w:t>
-      </w:r>
-      <w:proofErr w:type="spellEnd"/>
-      <w:r>
-        <w:rPr>
-          <w:rFonts w:ascii="Courier New" w:eastAsia="Times New Roman" w:hAnsi="Courier New" w:cs="Courier New"/>
-        </w:rPr>
-        <w:t xml:space="preserve"> | grep salesforce | grep -v pause</w:t>
+        <w:t>docker ps | grep salesforce | grep -v pause</w:t>
       </w:r>
     </w:p>
     <w:p>
@@ -4567,7 +4283,7 @@
                     </pic:cNvPicPr>
                   </pic:nvPicPr>
                   <pic:blipFill>
-                    <a:blip r:embed="rId24">
+                    <a:blip r:embed="rId26">
                       <a:extLst>
                         <a:ext uri="{28A0092B-C50C-407E-A947-70E740481C1C}">
                           <a14:useLocalDpi xmlns:a14="http://schemas.microsoft.com/office/drawing/2010/main" val="0"/>
@@ -4629,14 +4345,12 @@
           <w:szCs w:val="18"/>
         </w:rPr>
       </w:pPr>
-      <w:bookmarkStart w:id="1" w:name="_GoBack"/>
       <w:r>
         <w:rPr>
           <w:rFonts w:ascii="Courier New" w:eastAsia="Times New Roman" w:hAnsi="Courier New" w:cs="Courier New"/>
         </w:rPr>
         <w:t>docker exec -it</w:t>
       </w:r>
-      <w:bookmarkEnd w:id="1"/>
       <w:r>
         <w:rPr>
           <w:rFonts w:ascii="Courier New" w:eastAsia="Times New Roman" w:hAnsi="Courier New" w:cs="Courier New"/>
@@ -4738,7 +4452,7 @@
                     <pic:cNvPicPr/>
                   </pic:nvPicPr>
                   <pic:blipFill>
-                    <a:blip r:embed="rId25"/>
+                    <a:blip r:embed="rId27"/>
                     <a:stretch>
                       <a:fillRect/>
                     </a:stretch>
@@ -4782,6 +4496,7 @@
         <w:rPr>
           <w:rFonts w:ascii="Courier New" w:eastAsia="Times New Roman" w:hAnsi="Courier New" w:cs="Courier New"/>
         </w:rPr>
+        <w:lastRenderedPageBreak/>
         <w:t xml:space="preserve">If you see the ‘== DONE! ==’, that container </w:t>
       </w:r>
       <w:r>
@@ -4982,7 +4697,7 @@
                     <pic:cNvPicPr/>
                   </pic:nvPicPr>
                   <pic:blipFill>
-                    <a:blip r:embed="rId8"/>
+                    <a:blip r:embed="rId10"/>
                     <a:stretch>
                       <a:fillRect/>
                     </a:stretch>
@@ -5046,25 +4761,7 @@
           <w:b/>
           <w:bCs/>
         </w:rPr>
-        <w:t>./</w:t>
-      </w:r>
-      <w:proofErr w:type="spellStart"/>
-      <w:r>
-        <w:rPr>
-          <w:rFonts w:eastAsia="Times New Roman"/>
-          <w:b/>
-          <w:bCs/>
-        </w:rPr>
-        <w:t>kubernetes</w:t>
-      </w:r>
-      <w:proofErr w:type="spellEnd"/>
-      <w:r>
-        <w:rPr>
-          <w:rFonts w:eastAsia="Times New Roman"/>
-          <w:b/>
-          <w:bCs/>
-        </w:rPr>
-        <w:t>/aggregate_report.sh</w:t>
+        <w:t>./kubernetes/aggregate_report.sh</w:t>
       </w:r>
       <w:r>
         <w:rPr>
@@ -5128,7 +4825,7 @@
                     <pic:cNvPicPr/>
                   </pic:nvPicPr>
                   <pic:blipFill>
-                    <a:blip r:embed="rId9"/>
+                    <a:blip r:embed="rId11"/>
                     <a:stretch>
                       <a:fillRect/>
                     </a:stretch>
@@ -5309,6 +5006,7 @@
           <w:rFonts w:ascii="Courier New" w:eastAsia="Times New Roman" w:hAnsi="Courier New" w:cs="Courier New"/>
           <w:noProof/>
         </w:rPr>
+        <w:lastRenderedPageBreak/>
         <w:drawing>
           <wp:inline distT="0" distB="0" distL="0" distR="0" wp14:anchorId="1C647DB8" wp14:editId="5637B949">
             <wp:extent cx="7410450" cy="5667375"/>
@@ -5327,7 +5025,7 @@
                     </pic:cNvPicPr>
                   </pic:nvPicPr>
                   <pic:blipFill>
-                    <a:blip r:embed="rId10">
+                    <a:blip r:embed="rId12">
                       <a:extLst>
                         <a:ext uri="{28A0092B-C50C-407E-A947-70E740481C1C}">
                           <a14:useLocalDpi xmlns:a14="http://schemas.microsoft.com/office/drawing/2010/main" val="0"/>
@@ -5383,21 +5081,7 @@
         <w:rPr>
           <w:rFonts w:eastAsia="Times New Roman"/>
         </w:rPr>
-        <w:t xml:space="preserve">Delete </w:t>
-      </w:r>
-      <w:proofErr w:type="spellStart"/>
-      <w:r>
-        <w:rPr>
-          <w:rFonts w:eastAsia="Times New Roman"/>
-        </w:rPr>
-        <w:t>minikube</w:t>
-      </w:r>
-      <w:proofErr w:type="spellEnd"/>
-      <w:r>
-        <w:rPr>
-          <w:rFonts w:eastAsia="Times New Roman"/>
-        </w:rPr>
-        <w:t xml:space="preserve"> Deployments.</w:t>
+        <w:t>Delete minikube Deployments.</w:t>
       </w:r>
     </w:p>
     <w:p>
@@ -5460,7 +5144,7 @@
                     </pic:cNvPicPr>
                   </pic:nvPicPr>
                   <pic:blipFill>
-                    <a:blip r:embed="rId22">
+                    <a:blip r:embed="rId24">
                       <a:extLst>
                         <a:ext uri="{28A0092B-C50C-407E-A947-70E740481C1C}">
                           <a14:useLocalDpi xmlns:a14="http://schemas.microsoft.com/office/drawing/2010/main" val="0"/>
@@ -5540,21 +5224,8 @@
         <w:rPr>
           <w:rFonts w:eastAsia="Times New Roman"/>
         </w:rPr>
-        <w:t xml:space="preserve">Your </w:t>
-      </w:r>
-      <w:proofErr w:type="spellStart"/>
-      <w:r>
-        <w:rPr>
-          <w:rFonts w:eastAsia="Times New Roman"/>
-        </w:rPr>
-        <w:t>minikube</w:t>
-      </w:r>
-      <w:proofErr w:type="spellEnd"/>
-      <w:r>
-        <w:rPr>
-          <w:rFonts w:eastAsia="Times New Roman"/>
-        </w:rPr>
-        <w:t xml:space="preserve"> deployment will take a minute to shut down.</w:t>
+        <w:lastRenderedPageBreak/>
+        <w:t>Your minikube deployment will take a minute to shut down.</w:t>
       </w:r>
       <w:r>
         <w:rPr>
@@ -5566,23 +5237,7 @@
         <w:rPr>
           <w:rFonts w:eastAsia="Times New Roman"/>
         </w:rPr>
-        <w:t xml:space="preserve">Refresh </w:t>
-      </w:r>
-      <w:proofErr w:type="spellStart"/>
-      <w:proofErr w:type="gramStart"/>
-      <w:r>
-        <w:rPr>
-          <w:rFonts w:eastAsia="Times New Roman"/>
-        </w:rPr>
-        <w:t>you</w:t>
-      </w:r>
-      <w:proofErr w:type="spellEnd"/>
-      <w:proofErr w:type="gramEnd"/>
-      <w:r>
-        <w:rPr>
-          <w:rFonts w:eastAsia="Times New Roman"/>
-        </w:rPr>
-        <w:t xml:space="preserve"> browser to confirm</w:t>
+        <w:t>Refresh you browser to confirm</w:t>
       </w:r>
     </w:p>
     <w:p>
@@ -5604,15 +5259,7 @@
         </w:numPr>
       </w:pPr>
       <w:r>
-        <w:t xml:space="preserve">To Stop the </w:t>
-      </w:r>
-      <w:proofErr w:type="spellStart"/>
-      <w:r>
-        <w:t>Minikube</w:t>
-      </w:r>
-      <w:proofErr w:type="spellEnd"/>
-      <w:r>
-        <w:t xml:space="preserve"> VirtualBox VM and remove it completely</w:t>
+        <w:t>To Stop the Minikube VirtualBox VM and remove it completely</w:t>
       </w:r>
     </w:p>
     <w:p>
@@ -5623,19 +5270,11 @@
           <w:rFonts w:ascii="Courier New" w:eastAsia="Times New Roman" w:hAnsi="Courier New" w:cs="Courier New"/>
         </w:rPr>
       </w:pPr>
-      <w:proofErr w:type="spellStart"/>
-      <w:r>
-        <w:rPr>
-          <w:rFonts w:ascii="Courier New" w:eastAsia="Times New Roman" w:hAnsi="Courier New" w:cs="Courier New"/>
-        </w:rPr>
-        <w:t>minikube</w:t>
-      </w:r>
-      <w:proofErr w:type="spellEnd"/>
-      <w:r>
-        <w:rPr>
-          <w:rFonts w:ascii="Courier New" w:eastAsia="Times New Roman" w:hAnsi="Courier New" w:cs="Courier New"/>
-        </w:rPr>
-        <w:t xml:space="preserve"> stop </w:t>
+      <w:r>
+        <w:rPr>
+          <w:rFonts w:ascii="Courier New" w:eastAsia="Times New Roman" w:hAnsi="Courier New" w:cs="Courier New"/>
+        </w:rPr>
+        <w:t>minikube stop </w:t>
       </w:r>
     </w:p>
     <w:p>
@@ -5646,19 +5285,11 @@
           <w:rFonts w:ascii="Courier New" w:eastAsia="Times New Roman" w:hAnsi="Courier New" w:cs="Courier New"/>
         </w:rPr>
       </w:pPr>
-      <w:proofErr w:type="spellStart"/>
-      <w:r>
-        <w:rPr>
-          <w:rFonts w:ascii="Courier New" w:eastAsia="Times New Roman" w:hAnsi="Courier New" w:cs="Courier New"/>
-        </w:rPr>
-        <w:t>minikube</w:t>
-      </w:r>
-      <w:proofErr w:type="spellEnd"/>
-      <w:r>
-        <w:rPr>
-          <w:rFonts w:ascii="Courier New" w:eastAsia="Times New Roman" w:hAnsi="Courier New" w:cs="Courier New"/>
-        </w:rPr>
-        <w:t xml:space="preserve"> delete</w:t>
+      <w:r>
+        <w:rPr>
+          <w:rFonts w:ascii="Courier New" w:eastAsia="Times New Roman" w:hAnsi="Courier New" w:cs="Courier New"/>
+        </w:rPr>
+        <w:t>minikube delete</w:t>
       </w:r>
     </w:p>
     <w:p>
@@ -7723,6 +7354,155 @@
     </w:lvl>
   </w:abstractNum>
   <w:abstractNum w:abstractNumId="14" w15:restartNumberingAfterBreak="0">
+    <w:nsid w:val="7B2F092B"/>
+    <w:multiLevelType w:val="multilevel"/>
+    <w:tmpl w:val="AA589CAC"/>
+    <w:lvl w:ilvl="0">
+      <w:start w:val="1"/>
+      <w:numFmt w:val="bullet"/>
+      <w:lvlText w:val=""/>
+      <w:lvlJc w:val="left"/>
+      <w:pPr>
+        <w:tabs>
+          <w:tab w:val="num" w:pos="720"/>
+        </w:tabs>
+        <w:ind w:left="720" w:hanging="360"/>
+      </w:pPr>
+      <w:rPr>
+        <w:rFonts w:ascii="Symbol" w:hAnsi="Symbol" w:hint="default"/>
+        <w:sz w:val="20"/>
+      </w:rPr>
+    </w:lvl>
+    <w:lvl w:ilvl="1" w:tentative="1">
+      <w:start w:val="1"/>
+      <w:numFmt w:val="bullet"/>
+      <w:lvlText w:val="o"/>
+      <w:lvlJc w:val="left"/>
+      <w:pPr>
+        <w:tabs>
+          <w:tab w:val="num" w:pos="1440"/>
+        </w:tabs>
+        <w:ind w:left="1440" w:hanging="360"/>
+      </w:pPr>
+      <w:rPr>
+        <w:rFonts w:ascii="Courier New" w:hAnsi="Courier New" w:hint="default"/>
+        <w:sz w:val="20"/>
+      </w:rPr>
+    </w:lvl>
+    <w:lvl w:ilvl="2" w:tentative="1">
+      <w:start w:val="1"/>
+      <w:numFmt w:val="bullet"/>
+      <w:lvlText w:val=""/>
+      <w:lvlJc w:val="left"/>
+      <w:pPr>
+        <w:tabs>
+          <w:tab w:val="num" w:pos="2160"/>
+        </w:tabs>
+        <w:ind w:left="2160" w:hanging="360"/>
+      </w:pPr>
+      <w:rPr>
+        <w:rFonts w:ascii="Wingdings" w:hAnsi="Wingdings" w:hint="default"/>
+        <w:sz w:val="20"/>
+      </w:rPr>
+    </w:lvl>
+    <w:lvl w:ilvl="3" w:tentative="1">
+      <w:start w:val="1"/>
+      <w:numFmt w:val="bullet"/>
+      <w:lvlText w:val=""/>
+      <w:lvlJc w:val="left"/>
+      <w:pPr>
+        <w:tabs>
+          <w:tab w:val="num" w:pos="2880"/>
+        </w:tabs>
+        <w:ind w:left="2880" w:hanging="360"/>
+      </w:pPr>
+      <w:rPr>
+        <w:rFonts w:ascii="Wingdings" w:hAnsi="Wingdings" w:hint="default"/>
+        <w:sz w:val="20"/>
+      </w:rPr>
+    </w:lvl>
+    <w:lvl w:ilvl="4" w:tentative="1">
+      <w:start w:val="1"/>
+      <w:numFmt w:val="bullet"/>
+      <w:lvlText w:val=""/>
+      <w:lvlJc w:val="left"/>
+      <w:pPr>
+        <w:tabs>
+          <w:tab w:val="num" w:pos="3600"/>
+        </w:tabs>
+        <w:ind w:left="3600" w:hanging="360"/>
+      </w:pPr>
+      <w:rPr>
+        <w:rFonts w:ascii="Wingdings" w:hAnsi="Wingdings" w:hint="default"/>
+        <w:sz w:val="20"/>
+      </w:rPr>
+    </w:lvl>
+    <w:lvl w:ilvl="5" w:tentative="1">
+      <w:start w:val="1"/>
+      <w:numFmt w:val="bullet"/>
+      <w:lvlText w:val=""/>
+      <w:lvlJc w:val="left"/>
+      <w:pPr>
+        <w:tabs>
+          <w:tab w:val="num" w:pos="4320"/>
+        </w:tabs>
+        <w:ind w:left="4320" w:hanging="360"/>
+      </w:pPr>
+      <w:rPr>
+        <w:rFonts w:ascii="Wingdings" w:hAnsi="Wingdings" w:hint="default"/>
+        <w:sz w:val="20"/>
+      </w:rPr>
+    </w:lvl>
+    <w:lvl w:ilvl="6" w:tentative="1">
+      <w:start w:val="1"/>
+      <w:numFmt w:val="bullet"/>
+      <w:lvlText w:val=""/>
+      <w:lvlJc w:val="left"/>
+      <w:pPr>
+        <w:tabs>
+          <w:tab w:val="num" w:pos="5040"/>
+        </w:tabs>
+        <w:ind w:left="5040" w:hanging="360"/>
+      </w:pPr>
+      <w:rPr>
+        <w:rFonts w:ascii="Wingdings" w:hAnsi="Wingdings" w:hint="default"/>
+        <w:sz w:val="20"/>
+      </w:rPr>
+    </w:lvl>
+    <w:lvl w:ilvl="7" w:tentative="1">
+      <w:start w:val="1"/>
+      <w:numFmt w:val="bullet"/>
+      <w:lvlText w:val=""/>
+      <w:lvlJc w:val="left"/>
+      <w:pPr>
+        <w:tabs>
+          <w:tab w:val="num" w:pos="5760"/>
+        </w:tabs>
+        <w:ind w:left="5760" w:hanging="360"/>
+      </w:pPr>
+      <w:rPr>
+        <w:rFonts w:ascii="Wingdings" w:hAnsi="Wingdings" w:hint="default"/>
+        <w:sz w:val="20"/>
+      </w:rPr>
+    </w:lvl>
+    <w:lvl w:ilvl="8" w:tentative="1">
+      <w:start w:val="1"/>
+      <w:numFmt w:val="bullet"/>
+      <w:lvlText w:val=""/>
+      <w:lvlJc w:val="left"/>
+      <w:pPr>
+        <w:tabs>
+          <w:tab w:val="num" w:pos="6480"/>
+        </w:tabs>
+        <w:ind w:left="6480" w:hanging="360"/>
+      </w:pPr>
+      <w:rPr>
+        <w:rFonts w:ascii="Wingdings" w:hAnsi="Wingdings" w:hint="default"/>
+        <w:sz w:val="20"/>
+      </w:rPr>
+    </w:lvl>
+  </w:abstractNum>
+  <w:abstractNum w:abstractNumId="15" w15:restartNumberingAfterBreak="0">
     <w:nsid w:val="7E223CC4"/>
     <w:multiLevelType w:val="hybridMultilevel"/>
     <w:tmpl w:val="1334EE06"/>
@@ -7874,10 +7654,13 @@
     <w:abstractNumId w:val="3"/>
   </w:num>
   <w:num w:numId="14">
-    <w:abstractNumId w:val="14"/>
+    <w:abstractNumId w:val="15"/>
   </w:num>
   <w:num w:numId="15">
     <w:abstractNumId w:val="12"/>
+  </w:num>
+  <w:num w:numId="16">
+    <w:abstractNumId w:val="14"/>
   </w:num>
 </w:numbering>
 </file>
@@ -7893,7 +7676,7 @@
     </w:rPrDefault>
     <w:pPrDefault/>
   </w:docDefaults>
-  <w:latentStyles w:defLockedState="0" w:defUIPriority="99" w:defSemiHidden="0" w:defUnhideWhenUsed="0" w:defQFormat="0" w:count="377">
+  <w:latentStyles w:defLockedState="0" w:defUIPriority="99" w:defSemiHidden="0" w:defUnhideWhenUsed="0" w:defQFormat="0" w:count="376">
     <w:lsdException w:name="Normal" w:uiPriority="0" w:qFormat="1"/>
     <w:lsdException w:name="heading 1" w:uiPriority="9" w:qFormat="1"/>
     <w:lsdException w:name="heading 2" w:semiHidden="1" w:uiPriority="9" w:unhideWhenUsed="1" w:qFormat="1"/>
@@ -8270,7 +8053,6 @@
     <w:lsdException w:name="Hashtag" w:semiHidden="1" w:unhideWhenUsed="1"/>
     <w:lsdException w:name="Unresolved Mention" w:semiHidden="1" w:unhideWhenUsed="1"/>
     <w:lsdException w:name="Smart Link" w:semiHidden="1" w:unhideWhenUsed="1"/>
-    <w:lsdException w:name="Smart Link Error" w:semiHidden="1" w:unhideWhenUsed="1"/>
   </w:latentStyles>
   <w:style w:type="paragraph" w:default="1" w:styleId="Normal">
     <w:name w:val="Normal"/>

</xml_diff>